<commit_message>
Updated the Design Doc
</commit_message>
<xml_diff>
--- a/documents/Quadris Design Document.docx
+++ b/documents/Quadris Design Document.docx
@@ -1,6 +1,6 @@
 
 <file path=word/document.xml><?xml version="1.0" encoding="utf-8"?>
-<w:document xmlns:wpc="http://schemas.microsoft.com/office/word/2010/wordprocessingCanvas" xmlns:mc="http://schemas.openxmlformats.org/markup-compatibility/2006" xmlns:o="urn:schemas-microsoft-com:office:office" xmlns:r="http://schemas.openxmlformats.org/officeDocument/2006/relationships" xmlns:m="http://schemas.openxmlformats.org/officeDocument/2006/math" xmlns:v="urn:schemas-microsoft-com:vml" xmlns:wp14="http://schemas.microsoft.com/office/word/2010/wordprocessingDrawing" xmlns:wp="http://schemas.openxmlformats.org/drawingml/2006/wordprocessingDrawing" xmlns:w10="urn:schemas-microsoft-com:office:word" xmlns:w="http://schemas.openxmlformats.org/wordprocessingml/2006/main" xmlns:w14="http://schemas.microsoft.com/office/word/2010/wordml" xmlns:wpg="http://schemas.microsoft.com/office/word/2010/wordprocessingGroup" xmlns:wpi="http://schemas.microsoft.com/office/word/2010/wordprocessingInk" xmlns:wne="http://schemas.microsoft.com/office/word/2006/wordml" xmlns:wps="http://schemas.microsoft.com/office/word/2010/wordprocessingShape" mc:Ignorable="w14 wp14">
+<w:document xmlns:wpc="http://schemas.microsoft.com/office/word/2010/wordprocessingCanvas" xmlns:cx="http://schemas.microsoft.com/office/drawing/2014/chartex" xmlns:cx1="http://schemas.microsoft.com/office/drawing/2015/9/8/chartex" xmlns:cx2="http://schemas.microsoft.com/office/drawing/2015/10/21/chartex" xmlns:cx3="http://schemas.microsoft.com/office/drawing/2016/5/9/chartex" xmlns:cx4="http://schemas.microsoft.com/office/drawing/2016/5/10/chartex" xmlns:cx5="http://schemas.microsoft.com/office/drawing/2016/5/11/chartex" xmlns:mc="http://schemas.openxmlformats.org/markup-compatibility/2006" xmlns:o="urn:schemas-microsoft-com:office:office" xmlns:r="http://schemas.openxmlformats.org/officeDocument/2006/relationships" xmlns:m="http://schemas.openxmlformats.org/officeDocument/2006/math" xmlns:v="urn:schemas-microsoft-com:vml" xmlns:wp14="http://schemas.microsoft.com/office/word/2010/wordprocessingDrawing" xmlns:wp="http://schemas.openxmlformats.org/drawingml/2006/wordprocessingDrawing" xmlns:w10="urn:schemas-microsoft-com:office:word" xmlns:w="http://schemas.openxmlformats.org/wordprocessingml/2006/main" xmlns:w14="http://schemas.microsoft.com/office/word/2010/wordml" xmlns:w15="http://schemas.microsoft.com/office/word/2012/wordml" xmlns:w16se="http://schemas.microsoft.com/office/word/2015/wordml/symex" xmlns:wpg="http://schemas.microsoft.com/office/word/2010/wordprocessingGroup" xmlns:wpi="http://schemas.microsoft.com/office/word/2010/wordprocessingInk" xmlns:wne="http://schemas.microsoft.com/office/word/2006/wordml" xmlns:wps="http://schemas.microsoft.com/office/word/2010/wordprocessingShape" mc:Ignorable="w14 w15 w16se wp14">
   <w:body>
     <w:p>
       <w:pPr>
@@ -199,18 +199,8 @@
           <w:b/>
           <w:sz w:val="28"/>
         </w:rPr>
-        <w:t xml:space="preserve"> Structure</w:t>
-      </w:r>
-      <w:proofErr w:type="gramStart"/>
-      <w:r>
-        <w:rPr>
-          <w:rFonts w:cstheme="minorHAnsi"/>
-          <w:b/>
-          <w:sz w:val="28"/>
-        </w:rPr>
-        <w:t>:</w:t>
-      </w:r>
-      <w:proofErr w:type="gramEnd"/>
+        <w:t xml:space="preserve"> Structure:</w:t>
+      </w:r>
       <w:r>
         <w:rPr>
           <w:rFonts w:cstheme="minorHAnsi"/>
@@ -353,19 +343,8 @@
           <w:sz w:val="28"/>
           <w:szCs w:val="28"/>
         </w:rPr>
-        <w:t>Level Class</w:t>
-      </w:r>
-      <w:proofErr w:type="gramStart"/>
-      <w:r>
-        <w:rPr>
-          <w:rFonts w:cstheme="minorHAnsi"/>
-          <w:b/>
-          <w:sz w:val="28"/>
-          <w:szCs w:val="28"/>
-        </w:rPr>
-        <w:t>:</w:t>
-      </w:r>
-      <w:proofErr w:type="gramEnd"/>
+        <w:t>Level Class:</w:t>
+      </w:r>
       <w:r>
         <w:rPr>
           <w:rFonts w:cstheme="minorHAnsi"/>
@@ -411,28 +390,8 @@
           <w:sz w:val="28"/>
           <w:szCs w:val="28"/>
         </w:rPr>
-        <w:t xml:space="preserve">                   </w:t>
-      </w:r>
-      <w:proofErr w:type="gramStart"/>
-      <w:r>
-        <w:rPr>
-          <w:rFonts w:cstheme="minorHAnsi"/>
-          <w:sz w:val="28"/>
-          <w:szCs w:val="28"/>
-        </w:rPr>
-        <w:t>Grid*g -&gt; Pointer to grid.</w:t>
-      </w:r>
-      <w:proofErr w:type="gramEnd"/>
-      <w:r>
-        <w:rPr>
-          <w:rFonts w:cstheme="minorHAnsi"/>
-          <w:sz w:val="28"/>
-          <w:szCs w:val="28"/>
-        </w:rPr>
-        <w:t xml:space="preserve"> Used when initializing blocks</w:t>
-      </w:r>
-      <w:bookmarkStart w:id="0" w:name="_GoBack"/>
-      <w:bookmarkEnd w:id="0"/>
+        <w:t xml:space="preserve">                   Grid*g -&gt; Pointer to grid. Used when initializing blocks</w:t>
+      </w:r>
     </w:p>
     <w:p>
       <w:pPr>
@@ -455,7 +414,6 @@
         <w:t xml:space="preserve">       </w:t>
       </w:r>
       <w:proofErr w:type="spellStart"/>
-      <w:proofErr w:type="gramStart"/>
       <w:r>
         <w:rPr>
           <w:rFonts w:cstheme="minorHAnsi"/>
@@ -473,17 +431,7 @@
           <w:sz w:val="28"/>
           <w:szCs w:val="28"/>
         </w:rPr>
-        <w:t>(</w:t>
-      </w:r>
-      <w:proofErr w:type="gramEnd"/>
-      <w:r>
-        <w:rPr>
-          <w:rFonts w:cstheme="minorHAnsi"/>
-          <w:b/>
-          <w:sz w:val="28"/>
-          <w:szCs w:val="28"/>
-        </w:rPr>
-        <w:t>) -&gt; Creates the blocks</w:t>
+        <w:t>() -&gt; Creates the blocks</w:t>
       </w:r>
     </w:p>
     <w:p>
@@ -561,29 +509,160 @@
         <w:spacing w:line="240" w:lineRule="auto"/>
         <w:rPr>
           <w:rFonts w:cstheme="minorHAnsi"/>
-          <w:sz w:val="28"/>
-          <w:szCs w:val="28"/>
-        </w:rPr>
-      </w:pPr>
-      <w:r>
-        <w:rPr>
-          <w:rFonts w:cstheme="minorHAnsi"/>
-          <w:b/>
-          <w:sz w:val="28"/>
-          <w:szCs w:val="28"/>
-        </w:rPr>
-        <w:t xml:space="preserve">Block </w:t>
-      </w:r>
-      <w:proofErr w:type="gramStart"/>
-      <w:r>
-        <w:rPr>
-          <w:rFonts w:cstheme="minorHAnsi"/>
-          <w:b/>
-          <w:sz w:val="28"/>
-          <w:szCs w:val="28"/>
-        </w:rPr>
-        <w:t>Class</w:t>
-      </w:r>
+          <w:b/>
+          <w:sz w:val="28"/>
+          <w:szCs w:val="28"/>
+        </w:rPr>
+      </w:pPr>
+      <w:r>
+        <w:rPr>
+          <w:rFonts w:cstheme="minorHAnsi"/>
+          <w:b/>
+          <w:sz w:val="28"/>
+          <w:szCs w:val="28"/>
+        </w:rPr>
+        <w:tab/>
+        <w:t xml:space="preserve">       </w:t>
+      </w:r>
+      <w:proofErr w:type="spellStart"/>
+      <w:r>
+        <w:rPr>
+          <w:rFonts w:cstheme="minorHAnsi"/>
+          <w:b/>
+          <w:sz w:val="28"/>
+          <w:szCs w:val="28"/>
+        </w:rPr>
+        <w:t>Itest</w:t>
+      </w:r>
+      <w:proofErr w:type="spellEnd"/>
+      <w:r>
+        <w:rPr>
+          <w:rFonts w:cstheme="minorHAnsi"/>
+          <w:b/>
+          <w:sz w:val="28"/>
+          <w:szCs w:val="28"/>
+        </w:rPr>
+        <w:t xml:space="preserve">(), </w:t>
+      </w:r>
+      <w:proofErr w:type="spellStart"/>
+      <w:r>
+        <w:rPr>
+          <w:rFonts w:cstheme="minorHAnsi"/>
+          <w:b/>
+          <w:sz w:val="28"/>
+          <w:szCs w:val="28"/>
+        </w:rPr>
+        <w:t>Jtest</w:t>
+      </w:r>
+      <w:proofErr w:type="spellEnd"/>
+      <w:r>
+        <w:rPr>
+          <w:rFonts w:cstheme="minorHAnsi"/>
+          <w:b/>
+          <w:sz w:val="28"/>
+          <w:szCs w:val="28"/>
+        </w:rPr>
+        <w:t xml:space="preserve">() and </w:t>
+      </w:r>
+      <w:proofErr w:type="spellStart"/>
+      <w:r>
+        <w:rPr>
+          <w:rFonts w:cstheme="minorHAnsi"/>
+          <w:b/>
+          <w:sz w:val="28"/>
+          <w:szCs w:val="28"/>
+        </w:rPr>
+        <w:t>Ltest</w:t>
+      </w:r>
+      <w:proofErr w:type="spellEnd"/>
+      <w:r>
+        <w:rPr>
+          <w:rFonts w:cstheme="minorHAnsi"/>
+          <w:b/>
+          <w:sz w:val="28"/>
+          <w:szCs w:val="28"/>
+        </w:rPr>
+        <w:t>() -&gt; Replace current block with I,</w:t>
+      </w:r>
+      <w:r>
+        <w:rPr>
+          <w:rFonts w:cstheme="minorHAnsi"/>
+          <w:b/>
+          <w:sz w:val="28"/>
+          <w:szCs w:val="28"/>
+        </w:rPr>
+        <w:t xml:space="preserve"> </w:t>
+      </w:r>
+      <w:r>
+        <w:rPr>
+          <w:rFonts w:cstheme="minorHAnsi"/>
+          <w:b/>
+          <w:sz w:val="28"/>
+          <w:szCs w:val="28"/>
+        </w:rPr>
+        <w:t>J or L</w:t>
+      </w:r>
+    </w:p>
+    <w:p>
+      <w:pPr>
+        <w:spacing w:line="240" w:lineRule="auto"/>
+        <w:rPr>
+          <w:rFonts w:cstheme="minorHAnsi"/>
+          <w:b/>
+          <w:sz w:val="28"/>
+          <w:szCs w:val="28"/>
+        </w:rPr>
+      </w:pPr>
+      <w:r>
+        <w:rPr>
+          <w:rFonts w:cstheme="minorHAnsi"/>
+          <w:b/>
+          <w:sz w:val="28"/>
+          <w:szCs w:val="28"/>
+        </w:rPr>
+        <w:tab/>
+        <w:t xml:space="preserve">       Random() -&gt; Restores randomness to a level (levels 3 and 4)</w:t>
+      </w:r>
+    </w:p>
+    <w:p>
+      <w:pPr>
+        <w:spacing w:line="240" w:lineRule="auto"/>
+        <w:rPr>
+          <w:rFonts w:cstheme="minorHAnsi"/>
+          <w:b/>
+          <w:sz w:val="28"/>
+          <w:szCs w:val="28"/>
+        </w:rPr>
+      </w:pPr>
+      <w:r>
+        <w:rPr>
+          <w:rFonts w:cstheme="minorHAnsi"/>
+          <w:b/>
+          <w:sz w:val="28"/>
+          <w:szCs w:val="28"/>
+        </w:rPr>
+        <w:t xml:space="preserve">                  </w:t>
+      </w:r>
+      <w:proofErr w:type="spellStart"/>
+      <w:r>
+        <w:rPr>
+          <w:rFonts w:cstheme="minorHAnsi"/>
+          <w:b/>
+          <w:sz w:val="28"/>
+          <w:szCs w:val="28"/>
+        </w:rPr>
+        <w:t>No</w:t>
+      </w:r>
+      <w:r>
+        <w:rPr>
+          <w:rFonts w:cstheme="minorHAnsi"/>
+          <w:b/>
+          <w:sz w:val="28"/>
+          <w:szCs w:val="28"/>
+        </w:rPr>
+        <w:t>Random</w:t>
+      </w:r>
+      <w:proofErr w:type="spellEnd"/>
       <w:r>
         <w:rPr>
           <w:rFonts w:cstheme="minorHAnsi"/>
@@ -593,15 +672,89 @@
         </w:rPr>
         <w:t>(</w:t>
       </w:r>
-      <w:proofErr w:type="gramEnd"/>
-      <w:r>
-        <w:rPr>
-          <w:rFonts w:cstheme="minorHAnsi"/>
-          <w:b/>
-          <w:sz w:val="28"/>
-          <w:szCs w:val="28"/>
-        </w:rPr>
-        <w:t>Abstract) Contains 7 Subclasses</w:t>
+      <w:r>
+        <w:rPr>
+          <w:rFonts w:cstheme="minorHAnsi"/>
+          <w:b/>
+          <w:sz w:val="28"/>
+          <w:szCs w:val="28"/>
+        </w:rPr>
+        <w:t>file</w:t>
+      </w:r>
+      <w:r>
+        <w:rPr>
+          <w:rFonts w:cstheme="minorHAnsi"/>
+          <w:b/>
+          <w:sz w:val="28"/>
+          <w:szCs w:val="28"/>
+        </w:rPr>
+        <w:t xml:space="preserve">) -&gt; </w:t>
+      </w:r>
+      <w:r>
+        <w:rPr>
+          <w:rFonts w:cstheme="minorHAnsi"/>
+          <w:b/>
+          <w:sz w:val="28"/>
+          <w:szCs w:val="28"/>
+        </w:rPr>
+        <w:t>Removes randomness from a level (levels</w:t>
+      </w:r>
+      <w:r>
+        <w:rPr>
+          <w:rFonts w:cstheme="minorHAnsi"/>
+          <w:b/>
+          <w:sz w:val="28"/>
+          <w:szCs w:val="28"/>
+        </w:rPr>
+        <w:t xml:space="preserve"> 3 and 4)</w:t>
+      </w:r>
+    </w:p>
+    <w:p>
+      <w:pPr>
+        <w:spacing w:line="240" w:lineRule="auto"/>
+        <w:rPr>
+          <w:rFonts w:cstheme="minorHAnsi"/>
+          <w:b/>
+          <w:sz w:val="28"/>
+          <w:szCs w:val="28"/>
+        </w:rPr>
+      </w:pPr>
+      <w:r>
+        <w:rPr>
+          <w:rFonts w:cstheme="minorHAnsi"/>
+          <w:b/>
+          <w:sz w:val="28"/>
+          <w:szCs w:val="28"/>
+        </w:rPr>
+        <w:t xml:space="preserve">                  Sequence(file) -&gt; Executes commands found in specified file</w:t>
+      </w:r>
+    </w:p>
+    <w:p>
+      <w:pPr>
+        <w:spacing w:line="240" w:lineRule="auto"/>
+        <w:rPr>
+          <w:rFonts w:cstheme="minorHAnsi"/>
+          <w:sz w:val="28"/>
+          <w:szCs w:val="28"/>
+        </w:rPr>
+      </w:pPr>
+      <w:r>
+        <w:rPr>
+          <w:rFonts w:cstheme="minorHAnsi"/>
+          <w:b/>
+          <w:sz w:val="28"/>
+          <w:szCs w:val="28"/>
+        </w:rPr>
+        <w:t>Block Class</w:t>
+      </w:r>
+      <w:r>
+        <w:rPr>
+          <w:rFonts w:cstheme="minorHAnsi"/>
+          <w:b/>
+          <w:sz w:val="28"/>
+          <w:szCs w:val="28"/>
+        </w:rPr>
+        <w:t>(Abstract) Contains 7 Subclasses</w:t>
       </w:r>
       <w:r>
         <w:rPr>
@@ -803,7 +956,17 @@
           <w:sz w:val="28"/>
           <w:szCs w:val="28"/>
         </w:rPr>
-        <w:t xml:space="preserve"> version) -&gt; Rotate the block in the correct direction. The version integer stores the current iteration of rotate so the function knows how to rotate the block </w:t>
+        <w:t xml:space="preserve"> version) -&gt; Rotate the </w:t>
+      </w:r>
+      <w:r>
+        <w:rPr>
+          <w:rFonts w:cstheme="minorHAnsi"/>
+          <w:b/>
+          <w:sz w:val="28"/>
+          <w:szCs w:val="28"/>
+        </w:rPr>
+        <w:lastRenderedPageBreak/>
+        <w:t xml:space="preserve">block in the correct direction. The version integer stores the current iteration of rotate so the function knows how to rotate the block </w:t>
       </w:r>
     </w:p>
     <w:p>
@@ -840,48 +1003,17 @@
         <w:spacing w:line="240" w:lineRule="auto"/>
         <w:rPr>
           <w:rFonts w:cstheme="minorHAnsi"/>
-          <w:b/>
-          <w:sz w:val="28"/>
-        </w:rPr>
-      </w:pPr>
-    </w:p>
-    <w:p>
-      <w:pPr>
-        <w:spacing w:line="240" w:lineRule="auto"/>
-        <w:rPr>
-          <w:rFonts w:cstheme="minorHAnsi"/>
-          <w:b/>
-          <w:sz w:val="28"/>
-        </w:rPr>
-      </w:pPr>
-    </w:p>
-    <w:p>
-      <w:pPr>
-        <w:spacing w:line="240" w:lineRule="auto"/>
-        <w:rPr>
-          <w:rFonts w:cstheme="minorHAnsi"/>
-          <w:sz w:val="28"/>
-        </w:rPr>
-      </w:pPr>
-      <w:r>
-        <w:rPr>
-          <w:rFonts w:cstheme="minorHAnsi"/>
-          <w:b/>
-          <w:sz w:val="28"/>
-        </w:rPr>
-        <w:lastRenderedPageBreak/>
-        <w:t>Grid Class</w:t>
-      </w:r>
-      <w:proofErr w:type="gramStart"/>
-      <w:r>
-        <w:rPr>
-          <w:rFonts w:cstheme="minorHAnsi"/>
-          <w:b/>
-          <w:sz w:val="28"/>
-        </w:rPr>
-        <w:t>:</w:t>
-      </w:r>
-      <w:proofErr w:type="gramEnd"/>
+          <w:sz w:val="28"/>
+        </w:rPr>
+      </w:pPr>
+      <w:r>
+        <w:rPr>
+          <w:rFonts w:cstheme="minorHAnsi"/>
+          <w:b/>
+          <w:sz w:val="28"/>
+        </w:rPr>
+        <w:t>Grid Class:</w:t>
+      </w:r>
       <w:r>
         <w:rPr>
           <w:rFonts w:cstheme="minorHAnsi"/>
@@ -1117,6 +1249,44 @@
     <w:p>
       <w:pPr>
         <w:spacing w:line="240" w:lineRule="auto"/>
+        <w:ind w:left="1170"/>
+        <w:rPr>
+          <w:rFonts w:cstheme="minorHAnsi"/>
+          <w:b/>
+          <w:sz w:val="28"/>
+        </w:rPr>
+      </w:pPr>
+      <w:r>
+        <w:rPr>
+          <w:rFonts w:cstheme="minorHAnsi"/>
+          <w:b/>
+          <w:sz w:val="28"/>
+        </w:rPr>
+        <w:t>Hint() -&gt; Shows the user where the best possible position for the current block in its current orientation is</w:t>
+      </w:r>
+    </w:p>
+    <w:p>
+      <w:pPr>
+        <w:spacing w:line="240" w:lineRule="auto"/>
+        <w:ind w:left="1170"/>
+        <w:rPr>
+          <w:rFonts w:cstheme="minorHAnsi"/>
+          <w:b/>
+          <w:sz w:val="28"/>
+        </w:rPr>
+      </w:pPr>
+      <w:r>
+        <w:rPr>
+          <w:rFonts w:cstheme="minorHAnsi"/>
+          <w:b/>
+          <w:sz w:val="28"/>
+        </w:rPr>
+        <w:t>Restart() -&gt; Resets the grid to the original empty state</w:t>
+      </w:r>
+    </w:p>
+    <w:p>
+      <w:pPr>
+        <w:spacing w:line="240" w:lineRule="auto"/>
         <w:rPr>
           <w:rFonts w:cstheme="minorHAnsi"/>
           <w:b/>
@@ -1124,103 +1294,83 @@
           <w:u w:val="single"/>
         </w:rPr>
       </w:pPr>
-    </w:p>
-    <w:p>
-      <w:pPr>
-        <w:spacing w:line="240" w:lineRule="auto"/>
-        <w:rPr>
-          <w:rFonts w:cstheme="minorHAnsi"/>
-          <w:b/>
-          <w:sz w:val="32"/>
-          <w:u w:val="single"/>
-        </w:rPr>
-      </w:pPr>
-      <w:r>
-        <w:rPr>
-          <w:rFonts w:cstheme="minorHAnsi"/>
-          <w:b/>
-          <w:sz w:val="32"/>
-          <w:u w:val="single"/>
-        </w:rPr>
-        <w:t>UML Diagram of Major Classes and Structures</w:t>
-      </w:r>
-    </w:p>
-    <w:p>
-      <w:pPr>
-        <w:spacing w:line="240" w:lineRule="auto"/>
-        <w:rPr>
-          <w:rFonts w:cstheme="minorHAnsi"/>
-          <w:b/>
-          <w:sz w:val="32"/>
-          <w:u w:val="single"/>
-        </w:rPr>
-      </w:pPr>
-    </w:p>
-    <w:p>
-      <w:pPr>
-        <w:spacing w:line="240" w:lineRule="auto"/>
-        <w:rPr>
-          <w:rFonts w:cstheme="minorHAnsi"/>
-          <w:b/>
-          <w:sz w:val="32"/>
-          <w:u w:val="single"/>
-        </w:rPr>
-      </w:pPr>
       <w:r>
         <w:rPr>
           <w:noProof/>
+          <w:lang w:val="en-CA" w:eastAsia="en-CA"/>
         </w:rPr>
         <w:drawing>
-          <wp:inline distT="0" distB="0" distL="0" distR="0" wp14:anchorId="2A8E8F1C" wp14:editId="785D16E0">
-            <wp:extent cx="5943600" cy="3781425"/>
-            <wp:effectExtent l="0" t="0" r="0" b="9525"/>
-            <wp:docPr id="1" name="Picture 1"/>
-            <wp:cNvGraphicFramePr/>
+          <wp:anchor distT="0" distB="0" distL="114300" distR="114300" simplePos="0" relativeHeight="251655168" behindDoc="1" locked="0" layoutInCell="1" allowOverlap="1">
+            <wp:simplePos x="0" y="0"/>
+            <wp:positionH relativeFrom="column">
+              <wp:posOffset>-414419</wp:posOffset>
+            </wp:positionH>
+            <wp:positionV relativeFrom="paragraph">
+              <wp:posOffset>459695</wp:posOffset>
+            </wp:positionV>
+            <wp:extent cx="6771764" cy="3891516"/>
+            <wp:effectExtent l="0" t="0" r="0" b="0"/>
+            <wp:wrapNone/>
+            <wp:docPr id="3" name="Picture 3" descr="C:\Users\Samatar\AppData\Local\Microsoft\Windows\INetCacheContent.Word\PROJ UML.PNG"/>
+            <wp:cNvGraphicFramePr>
+              <a:graphicFrameLocks xmlns:a="http://schemas.openxmlformats.org/drawingml/2006/main" noChangeAspect="1"/>
+            </wp:cNvGraphicFramePr>
             <a:graphic xmlns:a="http://schemas.openxmlformats.org/drawingml/2006/main">
               <a:graphicData uri="http://schemas.openxmlformats.org/drawingml/2006/picture">
                 <pic:pic xmlns:pic="http://schemas.openxmlformats.org/drawingml/2006/picture">
                   <pic:nvPicPr>
-                    <pic:cNvPr id="1" name="Picture 1"/>
-                    <pic:cNvPicPr/>
+                    <pic:cNvPr id="0" name="Picture 5" descr="C:\Users\Samatar\AppData\Local\Microsoft\Windows\INetCacheContent.Word\PROJ UML.PNG"/>
+                    <pic:cNvPicPr>
+                      <a:picLocks noChangeAspect="1" noChangeArrowheads="1"/>
+                    </pic:cNvPicPr>
                   </pic:nvPicPr>
                   <pic:blipFill>
-                    <a:blip r:embed="rId6">
+                    <a:blip r:embed="rId5">
                       <a:extLst>
                         <a:ext uri="{28A0092B-C50C-407E-A947-70E740481C1C}">
                           <a14:useLocalDpi xmlns:a14="http://schemas.microsoft.com/office/drawing/2010/main" val="0"/>
                         </a:ext>
                       </a:extLst>
                     </a:blip>
+                    <a:srcRect/>
                     <a:stretch>
                       <a:fillRect/>
                     </a:stretch>
                   </pic:blipFill>
-                  <pic:spPr>
+                  <pic:spPr bwMode="auto">
                     <a:xfrm>
                       <a:off x="0" y="0"/>
-                      <a:ext cx="5943600" cy="3781425"/>
+                      <a:ext cx="6771764" cy="3891516"/>
                     </a:xfrm>
                     <a:prstGeom prst="rect">
                       <a:avLst/>
                     </a:prstGeom>
+                    <a:noFill/>
+                    <a:ln>
+                      <a:noFill/>
+                    </a:ln>
                   </pic:spPr>
                 </pic:pic>
               </a:graphicData>
             </a:graphic>
-          </wp:inline>
+            <wp14:sizeRelH relativeFrom="page">
+              <wp14:pctWidth>0</wp14:pctWidth>
+            </wp14:sizeRelH>
+            <wp14:sizeRelV relativeFrom="page">
+              <wp14:pctHeight>0</wp14:pctHeight>
+            </wp14:sizeRelV>
+          </wp:anchor>
         </w:drawing>
       </w:r>
-    </w:p>
-    <w:p>
-      <w:pPr>
-        <w:spacing w:line="240" w:lineRule="auto"/>
+      <w:r>
         <w:rPr>
           <w:rFonts w:cstheme="minorHAnsi"/>
           <w:b/>
           <w:sz w:val="32"/>
           <w:u w:val="single"/>
         </w:rPr>
-      </w:pPr>
+        <w:t>UML Diagram of Major Classes and Structures</w:t>
+      </w:r>
     </w:p>
     <w:p>
       <w:pPr>
@@ -1243,13 +1393,101 @@
           <w:u w:val="single"/>
         </w:rPr>
       </w:pPr>
-      <w:r>
+    </w:p>
+    <w:p>
+      <w:pPr>
+        <w:spacing w:line="240" w:lineRule="auto"/>
         <w:rPr>
           <w:rFonts w:cstheme="minorHAnsi"/>
           <w:b/>
           <w:sz w:val="32"/>
           <w:u w:val="single"/>
         </w:rPr>
+      </w:pPr>
+    </w:p>
+    <w:p>
+      <w:pPr>
+        <w:spacing w:line="240" w:lineRule="auto"/>
+        <w:rPr>
+          <w:rFonts w:cstheme="minorHAnsi"/>
+          <w:b/>
+          <w:sz w:val="32"/>
+          <w:u w:val="single"/>
+        </w:rPr>
+      </w:pPr>
+    </w:p>
+    <w:p>
+      <w:pPr>
+        <w:spacing w:line="240" w:lineRule="auto"/>
+        <w:rPr>
+          <w:rFonts w:cstheme="minorHAnsi"/>
+          <w:b/>
+          <w:sz w:val="32"/>
+          <w:u w:val="single"/>
+        </w:rPr>
+      </w:pPr>
+    </w:p>
+    <w:p>
+      <w:pPr>
+        <w:spacing w:line="240" w:lineRule="auto"/>
+        <w:rPr>
+          <w:rFonts w:cstheme="minorHAnsi"/>
+          <w:b/>
+          <w:sz w:val="32"/>
+          <w:u w:val="single"/>
+        </w:rPr>
+      </w:pPr>
+    </w:p>
+    <w:p>
+      <w:pPr>
+        <w:spacing w:line="240" w:lineRule="auto"/>
+        <w:rPr>
+          <w:rFonts w:cstheme="minorHAnsi"/>
+          <w:b/>
+          <w:sz w:val="32"/>
+          <w:u w:val="single"/>
+        </w:rPr>
+      </w:pPr>
+    </w:p>
+    <w:p>
+      <w:pPr>
+        <w:spacing w:line="240" w:lineRule="auto"/>
+        <w:rPr>
+          <w:rFonts w:cstheme="minorHAnsi"/>
+          <w:b/>
+          <w:sz w:val="32"/>
+          <w:u w:val="single"/>
+        </w:rPr>
+      </w:pPr>
+    </w:p>
+    <w:p>
+      <w:pPr>
+        <w:spacing w:line="240" w:lineRule="auto"/>
+        <w:rPr>
+          <w:rFonts w:cstheme="minorHAnsi"/>
+          <w:b/>
+          <w:sz w:val="32"/>
+          <w:u w:val="single"/>
+        </w:rPr>
+      </w:pPr>
+    </w:p>
+    <w:p>
+      <w:pPr>
+        <w:spacing w:line="240" w:lineRule="auto"/>
+        <w:rPr>
+          <w:rFonts w:cstheme="minorHAnsi"/>
+          <w:b/>
+          <w:sz w:val="32"/>
+          <w:u w:val="single"/>
+        </w:rPr>
+      </w:pPr>
+      <w:r>
+        <w:rPr>
+          <w:rFonts w:cstheme="minorHAnsi"/>
+          <w:b/>
+          <w:sz w:val="32"/>
+          <w:u w:val="single"/>
+        </w:rPr>
         <w:lastRenderedPageBreak/>
         <w:t>Description:</w:t>
       </w:r>
@@ -1760,6 +1998,8 @@
         </w:rPr>
         <w:t>key because it helps us avoid having to undo any moves on the Grid and every change to the Grid that we do finally make is final and need not be changed again.</w:t>
       </w:r>
+      <w:bookmarkStart w:id="0" w:name="_GoBack"/>
+      <w:bookmarkEnd w:id="0"/>
     </w:p>
     <w:p>
       <w:pPr>
@@ -1809,6 +2049,7 @@
     <w:tbl>
       <w:tblPr>
         <w:tblStyle w:val="TableGrid"/>
+        <w:tblpPr w:leftFromText="180" w:rightFromText="180" w:vertAnchor="text" w:horzAnchor="margin" w:tblpY="177"/>
         <w:tblW w:w="0" w:type="auto"/>
         <w:tblLook w:val="04A0" w:firstRow="1" w:lastRow="0" w:firstColumn="1" w:lastColumn="0" w:noHBand="0" w:noVBand="1"/>
       </w:tblPr>
@@ -1826,13 +2067,11 @@
           <w:p>
             <w:pPr>
               <w:rPr>
-                <w:rFonts w:cstheme="minorHAnsi"/>
                 <w:sz w:val="28"/>
               </w:rPr>
             </w:pPr>
             <w:r>
               <w:rPr>
-                <w:rFonts w:cstheme="minorHAnsi"/>
                 <w:sz w:val="28"/>
               </w:rPr>
               <w:t>Group Members</w:t>
@@ -1846,13 +2085,11 @@
           <w:p>
             <w:pPr>
               <w:rPr>
-                <w:rFonts w:cstheme="minorHAnsi"/>
                 <w:sz w:val="28"/>
               </w:rPr>
             </w:pPr>
             <w:r>
               <w:rPr>
-                <w:rFonts w:cstheme="minorHAnsi"/>
                 <w:sz w:val="28"/>
               </w:rPr>
               <w:t>Samatar Abukar</w:t>
@@ -1866,13 +2103,11 @@
           <w:p>
             <w:pPr>
               <w:rPr>
-                <w:rFonts w:cstheme="minorHAnsi"/>
                 <w:sz w:val="28"/>
               </w:rPr>
             </w:pPr>
             <w:r>
               <w:rPr>
-                <w:rFonts w:cstheme="minorHAnsi"/>
                 <w:sz w:val="28"/>
               </w:rPr>
               <w:t>Lester Lim</w:t>
@@ -1886,17 +2121,23 @@
           <w:p>
             <w:pPr>
               <w:rPr>
-                <w:rFonts w:cstheme="minorHAnsi"/>
                 <w:sz w:val="28"/>
               </w:rPr>
             </w:pPr>
             <w:r>
               <w:rPr>
-                <w:rFonts w:cstheme="minorHAnsi"/>
                 <w:sz w:val="28"/>
               </w:rPr>
-              <w:t>Pranav Tripathi</w:t>
+              <w:t xml:space="preserve">Pranav </w:t>
             </w:r>
+            <w:proofErr w:type="spellStart"/>
+            <w:r>
+              <w:rPr>
+                <w:sz w:val="28"/>
+              </w:rPr>
+              <w:t>Tripathi</w:t>
+            </w:r>
+            <w:proofErr w:type="spellEnd"/>
           </w:p>
         </w:tc>
       </w:tr>
@@ -1908,16 +2149,14 @@
           <w:p>
             <w:pPr>
               <w:rPr>
-                <w:rFonts w:cstheme="minorHAnsi"/>
                 <w:sz w:val="28"/>
               </w:rPr>
             </w:pPr>
             <w:r>
               <w:rPr>
-                <w:rFonts w:cstheme="minorHAnsi"/>
                 <w:sz w:val="28"/>
               </w:rPr>
-              <w:t>Responsibilities:</w:t>
+              <w:t>Classes:</w:t>
             </w:r>
           </w:p>
         </w:tc>
@@ -1928,15 +2167,11 @@
           <w:p>
             <w:pPr>
               <w:rPr>
-                <w:rFonts w:cstheme="minorHAnsi"/>
-                <w:sz w:val="20"/>
                 <w:szCs w:val="20"/>
               </w:rPr>
             </w:pPr>
             <w:r>
               <w:rPr>
-                <w:rFonts w:cstheme="minorHAnsi"/>
-                <w:sz w:val="20"/>
                 <w:szCs w:val="20"/>
               </w:rPr>
               <w:t>-Block (abstract class)</w:t>
@@ -1945,15 +2180,11 @@
           <w:p>
             <w:pPr>
               <w:rPr>
-                <w:rFonts w:cstheme="minorHAnsi"/>
-                <w:sz w:val="20"/>
                 <w:szCs w:val="20"/>
               </w:rPr>
             </w:pPr>
             <w:r>
               <w:rPr>
-                <w:rFonts w:cstheme="minorHAnsi"/>
-                <w:sz w:val="20"/>
                 <w:szCs w:val="20"/>
               </w:rPr>
               <w:t>-</w:t>
@@ -1961,8 +2192,6 @@
             <w:proofErr w:type="spellStart"/>
             <w:r>
               <w:rPr>
-                <w:rFonts w:cstheme="minorHAnsi"/>
-                <w:sz w:val="20"/>
                 <w:szCs w:val="20"/>
               </w:rPr>
               <w:t>Sblock</w:t>
@@ -1972,15 +2201,11 @@
           <w:p>
             <w:pPr>
               <w:rPr>
-                <w:rFonts w:cstheme="minorHAnsi"/>
-                <w:sz w:val="20"/>
                 <w:szCs w:val="20"/>
               </w:rPr>
             </w:pPr>
             <w:r>
               <w:rPr>
-                <w:rFonts w:cstheme="minorHAnsi"/>
-                <w:sz w:val="20"/>
                 <w:szCs w:val="20"/>
               </w:rPr>
               <w:t>-</w:t>
@@ -1988,8 +2213,6 @@
             <w:proofErr w:type="spellStart"/>
             <w:r>
               <w:rPr>
-                <w:rFonts w:cstheme="minorHAnsi"/>
-                <w:sz w:val="20"/>
                 <w:szCs w:val="20"/>
               </w:rPr>
               <w:t>Iblock</w:t>
@@ -1999,15 +2222,12 @@
           <w:p>
             <w:pPr>
               <w:rPr>
-                <w:rFonts w:cstheme="minorHAnsi"/>
                 <w:sz w:val="20"/>
                 <w:szCs w:val="20"/>
               </w:rPr>
             </w:pPr>
             <w:r>
               <w:rPr>
-                <w:rFonts w:cstheme="minorHAnsi"/>
-                <w:sz w:val="20"/>
                 <w:szCs w:val="20"/>
               </w:rPr>
               <w:t>-</w:t>
@@ -2015,8 +2235,6 @@
             <w:proofErr w:type="spellStart"/>
             <w:r>
               <w:rPr>
-                <w:rFonts w:cstheme="minorHAnsi"/>
-                <w:sz w:val="20"/>
                 <w:szCs w:val="20"/>
               </w:rPr>
               <w:t>Tblock</w:t>
@@ -2031,15 +2249,11 @@
           <w:p>
             <w:pPr>
               <w:rPr>
-                <w:rFonts w:cstheme="minorHAnsi"/>
-                <w:sz w:val="20"/>
                 <w:szCs w:val="20"/>
               </w:rPr>
             </w:pPr>
             <w:r>
               <w:rPr>
-                <w:rFonts w:cstheme="minorHAnsi"/>
-                <w:sz w:val="20"/>
                 <w:szCs w:val="20"/>
               </w:rPr>
               <w:t>-</w:t>
@@ -2047,8 +2261,6 @@
             <w:proofErr w:type="spellStart"/>
             <w:r>
               <w:rPr>
-                <w:rFonts w:cstheme="minorHAnsi"/>
-                <w:sz w:val="20"/>
                 <w:szCs w:val="20"/>
               </w:rPr>
               <w:t>Zblock</w:t>
@@ -2058,15 +2270,11 @@
           <w:p>
             <w:pPr>
               <w:rPr>
-                <w:rFonts w:cstheme="minorHAnsi"/>
-                <w:sz w:val="20"/>
                 <w:szCs w:val="20"/>
               </w:rPr>
             </w:pPr>
             <w:r>
               <w:rPr>
-                <w:rFonts w:cstheme="minorHAnsi"/>
-                <w:sz w:val="20"/>
                 <w:szCs w:val="20"/>
               </w:rPr>
               <w:t>-</w:t>
@@ -2074,8 +2282,6 @@
             <w:proofErr w:type="spellStart"/>
             <w:r>
               <w:rPr>
-                <w:rFonts w:cstheme="minorHAnsi"/>
-                <w:sz w:val="20"/>
                 <w:szCs w:val="20"/>
               </w:rPr>
               <w:t>Jblock</w:t>
@@ -2085,15 +2291,11 @@
           <w:p>
             <w:pPr>
               <w:rPr>
-                <w:rFonts w:cstheme="minorHAnsi"/>
-                <w:sz w:val="20"/>
                 <w:szCs w:val="20"/>
               </w:rPr>
             </w:pPr>
             <w:r>
               <w:rPr>
-                <w:rFonts w:cstheme="minorHAnsi"/>
-                <w:sz w:val="20"/>
                 <w:szCs w:val="20"/>
               </w:rPr>
               <w:t>-</w:t>
@@ -2101,8 +2303,6 @@
             <w:proofErr w:type="spellStart"/>
             <w:r>
               <w:rPr>
-                <w:rFonts w:cstheme="minorHAnsi"/>
-                <w:sz w:val="20"/>
                 <w:szCs w:val="20"/>
               </w:rPr>
               <w:t>Lblock</w:t>
@@ -2112,15 +2312,11 @@
           <w:p>
             <w:pPr>
               <w:rPr>
-                <w:rFonts w:cstheme="minorHAnsi"/>
-                <w:sz w:val="20"/>
                 <w:szCs w:val="20"/>
               </w:rPr>
             </w:pPr>
             <w:r>
               <w:rPr>
-                <w:rFonts w:cstheme="minorHAnsi"/>
-                <w:sz w:val="20"/>
                 <w:szCs w:val="20"/>
               </w:rPr>
               <w:t>-</w:t>
@@ -2128,8 +2324,6 @@
             <w:proofErr w:type="spellStart"/>
             <w:r>
               <w:rPr>
-                <w:rFonts w:cstheme="minorHAnsi"/>
-                <w:sz w:val="20"/>
                 <w:szCs w:val="20"/>
               </w:rPr>
               <w:t>Oblock</w:t>
@@ -2144,15 +2338,11 @@
           <w:p>
             <w:pPr>
               <w:rPr>
-                <w:rFonts w:cstheme="minorHAnsi"/>
-                <w:sz w:val="20"/>
                 <w:szCs w:val="20"/>
               </w:rPr>
             </w:pPr>
             <w:r>
               <w:rPr>
-                <w:rFonts w:cstheme="minorHAnsi"/>
-                <w:sz w:val="20"/>
                 <w:szCs w:val="20"/>
               </w:rPr>
               <w:t xml:space="preserve">-Level </w:t>
@@ -2161,15 +2351,11 @@
           <w:p>
             <w:pPr>
               <w:rPr>
-                <w:rFonts w:cstheme="minorHAnsi"/>
-                <w:sz w:val="20"/>
                 <w:szCs w:val="20"/>
               </w:rPr>
             </w:pPr>
             <w:r>
               <w:rPr>
-                <w:rFonts w:cstheme="minorHAnsi"/>
-                <w:sz w:val="20"/>
                 <w:szCs w:val="20"/>
               </w:rPr>
               <w:t>-</w:t>
@@ -2177,8 +2363,6 @@
             <w:proofErr w:type="spellStart"/>
             <w:r>
               <w:rPr>
-                <w:rFonts w:cstheme="minorHAnsi"/>
-                <w:sz w:val="20"/>
                 <w:szCs w:val="20"/>
               </w:rPr>
               <w:t>GridDisplay</w:t>
@@ -2186,8 +2370,6 @@
             <w:proofErr w:type="spellEnd"/>
             <w:r>
               <w:rPr>
-                <w:rFonts w:cstheme="minorHAnsi"/>
-                <w:sz w:val="20"/>
                 <w:szCs w:val="20"/>
               </w:rPr>
               <w:t>*(Group works on this together)</w:t>
@@ -2196,15 +2378,11 @@
           <w:p>
             <w:pPr>
               <w:rPr>
-                <w:rFonts w:cstheme="minorHAnsi"/>
-                <w:sz w:val="20"/>
                 <w:szCs w:val="20"/>
               </w:rPr>
             </w:pPr>
             <w:r>
               <w:rPr>
-                <w:rFonts w:cstheme="minorHAnsi"/>
-                <w:sz w:val="20"/>
                 <w:szCs w:val="20"/>
               </w:rPr>
               <w:t>-</w:t>
@@ -2212,8 +2390,6 @@
             <w:proofErr w:type="spellStart"/>
             <w:r>
               <w:rPr>
-                <w:rFonts w:cstheme="minorHAnsi"/>
-                <w:sz w:val="20"/>
                 <w:szCs w:val="20"/>
               </w:rPr>
               <w:t>BlockCoord</w:t>
@@ -2223,15 +2399,11 @@
           <w:p>
             <w:pPr>
               <w:rPr>
-                <w:rFonts w:cstheme="minorHAnsi"/>
-                <w:sz w:val="20"/>
                 <w:szCs w:val="20"/>
               </w:rPr>
             </w:pPr>
             <w:r>
               <w:rPr>
-                <w:rFonts w:cstheme="minorHAnsi"/>
-                <w:sz w:val="20"/>
                 <w:szCs w:val="20"/>
               </w:rPr>
               <w:t>-</w:t>
@@ -2239,8 +2411,6 @@
             <w:proofErr w:type="spellStart"/>
             <w:r>
               <w:rPr>
-                <w:rFonts w:cstheme="minorHAnsi"/>
-                <w:sz w:val="20"/>
                 <w:szCs w:val="20"/>
               </w:rPr>
               <w:t>BlockCell</w:t>
@@ -2257,87 +2427,11 @@
           <w:p>
             <w:pPr>
               <w:rPr>
-                <w:rFonts w:cstheme="minorHAnsi"/>
                 <w:sz w:val="28"/>
               </w:rPr>
             </w:pPr>
             <w:r>
               <w:rPr>
-                <w:rFonts w:cstheme="minorHAnsi"/>
-                <w:sz w:val="28"/>
-              </w:rPr>
-              <w:t>Team Functions:</w:t>
-            </w:r>
-          </w:p>
-        </w:tc>
-        <w:tc>
-          <w:tcPr>
-            <w:tcW w:w="7058" w:type="dxa"/>
-            <w:gridSpan w:val="3"/>
-          </w:tcPr>
-          <w:p>
-            <w:pPr>
-              <w:jc w:val="center"/>
-              <w:rPr>
-                <w:rFonts w:cstheme="minorHAnsi"/>
-                <w:sz w:val="20"/>
-                <w:szCs w:val="20"/>
-              </w:rPr>
-            </w:pPr>
-            <w:r>
-              <w:rPr>
-                <w:rFonts w:cstheme="minorHAnsi"/>
-                <w:sz w:val="20"/>
-                <w:szCs w:val="20"/>
-              </w:rPr>
-              <w:t xml:space="preserve">Random, </w:t>
-            </w:r>
-            <w:proofErr w:type="spellStart"/>
-            <w:r>
-              <w:rPr>
-                <w:rFonts w:cstheme="minorHAnsi"/>
-                <w:sz w:val="20"/>
-                <w:szCs w:val="20"/>
-              </w:rPr>
-              <w:t>NoRandom</w:t>
-            </w:r>
-            <w:proofErr w:type="spellEnd"/>
-            <w:r>
-              <w:rPr>
-                <w:rFonts w:cstheme="minorHAnsi"/>
-                <w:sz w:val="20"/>
-                <w:szCs w:val="20"/>
-              </w:rPr>
-              <w:t xml:space="preserve">, Sequence, </w:t>
-            </w:r>
-            <w:proofErr w:type="spellStart"/>
-            <w:r>
-              <w:rPr>
-                <w:rFonts w:cstheme="minorHAnsi"/>
-                <w:sz w:val="20"/>
-                <w:szCs w:val="20"/>
-              </w:rPr>
-              <w:t>I,J,L,Hint</w:t>
-            </w:r>
-            <w:proofErr w:type="spellEnd"/>
-          </w:p>
-        </w:tc>
-      </w:tr>
-      <w:tr>
-        <w:tc>
-          <w:tcPr>
-            <w:tcW w:w="2518" w:type="dxa"/>
-          </w:tcPr>
-          <w:p>
-            <w:pPr>
-              <w:rPr>
-                <w:rFonts w:cstheme="minorHAnsi"/>
-                <w:sz w:val="28"/>
-              </w:rPr>
-            </w:pPr>
-            <w:r>
-              <w:rPr>
-                <w:rFonts w:cstheme="minorHAnsi"/>
                 <w:sz w:val="28"/>
               </w:rPr>
               <w:t>Projected Completion Date:</w:t>
@@ -2351,24 +2445,21 @@
           <w:p>
             <w:pPr>
               <w:rPr>
-                <w:rFonts w:cstheme="minorHAnsi"/>
                 <w:sz w:val="28"/>
               </w:rPr>
             </w:pPr>
             <w:r>
               <w:rPr>
-                <w:rFonts w:cstheme="minorHAnsi"/>
                 <w:sz w:val="28"/>
               </w:rPr>
-              <w:t>December 2</w:t>
+              <w:t>December 1</w:t>
             </w:r>
             <w:r>
               <w:rPr>
-                <w:rFonts w:cstheme="minorHAnsi"/>
                 <w:sz w:val="28"/>
                 <w:vertAlign w:val="superscript"/>
               </w:rPr>
-              <w:t>nd</w:t>
+              <w:t>st</w:t>
             </w:r>
           </w:p>
         </w:tc>
@@ -2379,24 +2470,21 @@
           <w:p>
             <w:pPr>
               <w:rPr>
-                <w:rFonts w:cstheme="minorHAnsi"/>
                 <w:sz w:val="28"/>
               </w:rPr>
             </w:pPr>
             <w:r>
               <w:rPr>
-                <w:rFonts w:cstheme="minorHAnsi"/>
                 <w:sz w:val="28"/>
               </w:rPr>
-              <w:t>December 2</w:t>
+              <w:t>December 1</w:t>
             </w:r>
             <w:r>
               <w:rPr>
-                <w:rFonts w:cstheme="minorHAnsi"/>
                 <w:sz w:val="28"/>
                 <w:vertAlign w:val="superscript"/>
               </w:rPr>
-              <w:t>nd</w:t>
+              <w:t>st</w:t>
             </w:r>
           </w:p>
         </w:tc>
@@ -2407,20 +2495,17 @@
           <w:p>
             <w:pPr>
               <w:rPr>
-                <w:rFonts w:cstheme="minorHAnsi"/>
                 <w:sz w:val="28"/>
               </w:rPr>
             </w:pPr>
             <w:r>
               <w:rPr>
-                <w:rFonts w:cstheme="minorHAnsi"/>
                 <w:sz w:val="28"/>
               </w:rPr>
               <w:t>December 4</w:t>
             </w:r>
             <w:r>
               <w:rPr>
-                <w:rFonts w:cstheme="minorHAnsi"/>
                 <w:sz w:val="28"/>
                 <w:vertAlign w:val="superscript"/>
               </w:rPr>
@@ -2430,7 +2515,6 @@
           <w:p>
             <w:pPr>
               <w:rPr>
-                <w:rFonts w:cstheme="minorHAnsi"/>
                 <w:sz w:val="28"/>
               </w:rPr>
             </w:pPr>
@@ -2449,25 +2533,42 @@
     </w:p>
     <w:p>
       <w:pPr>
-        <w:spacing w:line="240" w:lineRule="auto"/>
-        <w:rPr>
-          <w:rFonts w:cstheme="minorHAnsi"/>
-          <w:b/>
-          <w:sz w:val="32"/>
-          <w:u w:val="single"/>
-        </w:rPr>
-      </w:pPr>
-    </w:p>
-    <w:p>
-      <w:pPr>
-        <w:spacing w:line="240" w:lineRule="auto"/>
-        <w:rPr>
-          <w:rFonts w:cstheme="minorHAnsi"/>
-          <w:b/>
-          <w:sz w:val="32"/>
-          <w:u w:val="single"/>
-        </w:rPr>
-      </w:pPr>
+        <w:rPr>
+          <w:sz w:val="28"/>
+        </w:rPr>
+      </w:pPr>
+      <w:r>
+        <w:rPr>
+          <w:sz w:val="28"/>
+        </w:rPr>
+        <w:t>*</w:t>
+      </w:r>
+      <w:proofErr w:type="spellStart"/>
+      <w:r>
+        <w:rPr>
+          <w:sz w:val="28"/>
+        </w:rPr>
+        <w:t>GridDisplay</w:t>
+      </w:r>
+      <w:proofErr w:type="spellEnd"/>
+      <w:r>
+        <w:rPr>
+          <w:sz w:val="28"/>
+        </w:rPr>
+        <w:t xml:space="preserve"> will prove to be the most difficult function due to the fact that within it, the game truly comes together. For that reason, we will </w:t>
+      </w:r>
+      <w:r>
+        <w:rPr>
+          <w:sz w:val="28"/>
+        </w:rPr>
+        <w:t xml:space="preserve">mostly </w:t>
+      </w:r>
+      <w:r>
+        <w:rPr>
+          <w:sz w:val="28"/>
+        </w:rPr>
+        <w:t>work on it together as a group.</w:t>
+      </w:r>
     </w:p>
     <w:p>
       <w:pPr>
@@ -2690,25 +2791,7 @@
           <w:sz w:val="28"/>
           <w:szCs w:val="28"/>
         </w:rPr>
-        <w:t xml:space="preserve">For simple enhancements such as implementing a grid of different dimensions, we can simply specify any dimensions larger than 4x4 (at least the size of a block) in the Level class, where grid is initialized. Since the blocks are always checked for validity (by obtaining the new coordinates and checking for clashes in the grid) before they are manipulated, altering the size of the grid will not affect the pre-existing logic. Similarly, </w:t>
-      </w:r>
-      <w:proofErr w:type="gramStart"/>
-      <w:r>
-        <w:rPr>
-          <w:rFonts w:eastAsia="Times New Roman" w:cstheme="minorHAnsi"/>
-          <w:sz w:val="28"/>
-          <w:szCs w:val="28"/>
-        </w:rPr>
-        <w:t>Adding</w:t>
-      </w:r>
-      <w:proofErr w:type="gramEnd"/>
-      <w:r>
-        <w:rPr>
-          <w:rFonts w:eastAsia="Times New Roman" w:cstheme="minorHAnsi"/>
-          <w:sz w:val="28"/>
-          <w:szCs w:val="28"/>
-        </w:rPr>
-        <w:t xml:space="preserve"> a new level simply means adding a new switch statement in Level's public method, </w:t>
+        <w:t xml:space="preserve">For simple enhancements such as implementing a grid of different dimensions, we can simply specify any dimensions larger than 4x4 (at least the size of a block) in the Level class, where grid is initialized. Since the blocks are always checked for validity (by obtaining the new coordinates and checking for clashes in the grid) before they are manipulated, altering the size of the grid will not affect the pre-existing logic. Similarly, Adding a new level simply means adding a new switch statement in Level's public method, </w:t>
       </w:r>
       <w:proofErr w:type="spellStart"/>
       <w:r>
@@ -2913,8 +2996,8 @@
 </file>
 
 <file path=word/numbering.xml><?xml version="1.0" encoding="utf-8"?>
-<w:numbering xmlns:wpc="http://schemas.microsoft.com/office/word/2010/wordprocessingCanvas" xmlns:mc="http://schemas.openxmlformats.org/markup-compatibility/2006" xmlns:o="urn:schemas-microsoft-com:office:office" xmlns:r="http://schemas.openxmlformats.org/officeDocument/2006/relationships" xmlns:m="http://schemas.openxmlformats.org/officeDocument/2006/math" xmlns:v="urn:schemas-microsoft-com:vml" xmlns:wp14="http://schemas.microsoft.com/office/word/2010/wordprocessingDrawing" xmlns:wp="http://schemas.openxmlformats.org/drawingml/2006/wordprocessingDrawing" xmlns:w10="urn:schemas-microsoft-com:office:word" xmlns:w="http://schemas.openxmlformats.org/wordprocessingml/2006/main" xmlns:w14="http://schemas.microsoft.com/office/word/2010/wordml" xmlns:wpg="http://schemas.microsoft.com/office/word/2010/wordprocessingGroup" xmlns:wpi="http://schemas.microsoft.com/office/word/2010/wordprocessingInk" xmlns:wne="http://schemas.microsoft.com/office/word/2006/wordml" xmlns:wps="http://schemas.microsoft.com/office/word/2010/wordprocessingShape" mc:Ignorable="w14 wp14">
-  <w:abstractNum w:abstractNumId="0">
+<w:numbering xmlns:wpc="http://schemas.microsoft.com/office/word/2010/wordprocessingCanvas" xmlns:cx="http://schemas.microsoft.com/office/drawing/2014/chartex" xmlns:cx1="http://schemas.microsoft.com/office/drawing/2015/9/8/chartex" xmlns:cx2="http://schemas.microsoft.com/office/drawing/2015/10/21/chartex" xmlns:cx3="http://schemas.microsoft.com/office/drawing/2016/5/9/chartex" xmlns:cx4="http://schemas.microsoft.com/office/drawing/2016/5/10/chartex" xmlns:cx5="http://schemas.microsoft.com/office/drawing/2016/5/11/chartex" xmlns:mc="http://schemas.openxmlformats.org/markup-compatibility/2006" xmlns:o="urn:schemas-microsoft-com:office:office" xmlns:r="http://schemas.openxmlformats.org/officeDocument/2006/relationships" xmlns:m="http://schemas.openxmlformats.org/officeDocument/2006/math" xmlns:v="urn:schemas-microsoft-com:vml" xmlns:wp14="http://schemas.microsoft.com/office/word/2010/wordprocessingDrawing" xmlns:wp="http://schemas.openxmlformats.org/drawingml/2006/wordprocessingDrawing" xmlns:w10="urn:schemas-microsoft-com:office:word" xmlns:w="http://schemas.openxmlformats.org/wordprocessingml/2006/main" xmlns:w14="http://schemas.microsoft.com/office/word/2010/wordml" xmlns:w15="http://schemas.microsoft.com/office/word/2012/wordml" xmlns:w16se="http://schemas.microsoft.com/office/word/2015/wordml/symex" xmlns:wpg="http://schemas.microsoft.com/office/word/2010/wordprocessingGroup" xmlns:wpi="http://schemas.microsoft.com/office/word/2010/wordprocessingInk" xmlns:wne="http://schemas.microsoft.com/office/word/2006/wordml" xmlns:wps="http://schemas.microsoft.com/office/word/2010/wordprocessingShape" mc:Ignorable="w14 w15 w16se wp14">
+  <w:abstractNum w:abstractNumId="0" w15:restartNumberingAfterBreak="0">
     <w:nsid w:val="0F7D5F11"/>
     <w:multiLevelType w:val="hybridMultilevel"/>
     <w:tmpl w:val="D53054DE"/>
@@ -3026,7 +3109,7 @@
       </w:rPr>
     </w:lvl>
   </w:abstractNum>
-  <w:abstractNum w:abstractNumId="1">
+  <w:abstractNum w:abstractNumId="1" w15:restartNumberingAfterBreak="0">
     <w:nsid w:val="47B81559"/>
     <w:multiLevelType w:val="hybridMultilevel"/>
     <w:tmpl w:val="57C21BCE"/>
@@ -3138,7 +3221,7 @@
       </w:rPr>
     </w:lvl>
   </w:abstractNum>
-  <w:abstractNum w:abstractNumId="2">
+  <w:abstractNum w:abstractNumId="2" w15:restartNumberingAfterBreak="0">
     <w:nsid w:val="6FAD0995"/>
     <w:multiLevelType w:val="hybridMultilevel"/>
     <w:tmpl w:val="7CA6851C"/>
@@ -3264,7 +3347,7 @@
 </file>
 
 <file path=word/styles.xml><?xml version="1.0" encoding="utf-8"?>
-<w:styles xmlns:mc="http://schemas.openxmlformats.org/markup-compatibility/2006" xmlns:r="http://schemas.openxmlformats.org/officeDocument/2006/relationships" xmlns:w="http://schemas.openxmlformats.org/wordprocessingml/2006/main" xmlns:w14="http://schemas.microsoft.com/office/word/2010/wordml" mc:Ignorable="w14">
+<w:styles xmlns:mc="http://schemas.openxmlformats.org/markup-compatibility/2006" xmlns:r="http://schemas.openxmlformats.org/officeDocument/2006/relationships" xmlns:w="http://schemas.openxmlformats.org/wordprocessingml/2006/main" xmlns:w14="http://schemas.microsoft.com/office/word/2010/wordml" xmlns:w15="http://schemas.microsoft.com/office/word/2012/wordml" xmlns:w16se="http://schemas.microsoft.com/office/word/2015/wordml/symex" mc:Ignorable="w14 w15 w16se">
   <w:docDefaults>
     <w:rPrDefault>
       <w:rPr>
@@ -3280,446 +3363,381 @@
       </w:pPr>
     </w:pPrDefault>
   </w:docDefaults>
-  <w:latentStyles w:defLockedState="0" w:defUIPriority="99" w:defSemiHidden="1" w:defUnhideWhenUsed="1" w:defQFormat="0" w:count="267">
-    <w:lsdException w:name="Normal" w:semiHidden="0" w:uiPriority="0" w:unhideWhenUsed="0" w:qFormat="1"/>
-    <w:lsdException w:name="heading 1" w:semiHidden="0" w:uiPriority="9" w:unhideWhenUsed="0" w:qFormat="1"/>
-    <w:lsdException w:name="heading 2" w:uiPriority="9" w:qFormat="1"/>
-    <w:lsdException w:name="heading 3" w:uiPriority="9" w:qFormat="1"/>
-    <w:lsdException w:name="heading 4" w:uiPriority="9" w:qFormat="1"/>
-    <w:lsdException w:name="heading 5" w:uiPriority="9" w:qFormat="1"/>
-    <w:lsdException w:name="heading 6" w:uiPriority="9" w:qFormat="1"/>
-    <w:lsdException w:name="heading 7" w:uiPriority="9" w:qFormat="1"/>
-    <w:lsdException w:name="heading 8" w:uiPriority="9" w:qFormat="1"/>
-    <w:lsdException w:name="heading 9" w:uiPriority="9" w:qFormat="1"/>
-    <w:lsdException w:name="toc 1" w:uiPriority="39"/>
-    <w:lsdException w:name="toc 2" w:uiPriority="39"/>
-    <w:lsdException w:name="toc 3" w:uiPriority="39"/>
-    <w:lsdException w:name="toc 4" w:uiPriority="39"/>
-    <w:lsdException w:name="toc 5" w:uiPriority="39"/>
-    <w:lsdException w:name="toc 6" w:uiPriority="39"/>
-    <w:lsdException w:name="toc 7" w:uiPriority="39"/>
-    <w:lsdException w:name="toc 8" w:uiPriority="39"/>
-    <w:lsdException w:name="toc 9" w:uiPriority="39"/>
-    <w:lsdException w:name="caption" w:uiPriority="35" w:qFormat="1"/>
-    <w:lsdException w:name="Title" w:semiHidden="0" w:uiPriority="10" w:unhideWhenUsed="0" w:qFormat="1"/>
-    <w:lsdException w:name="Default Paragraph Font" w:uiPriority="1"/>
-    <w:lsdException w:name="Subtitle" w:semiHidden="0" w:uiPriority="11" w:unhideWhenUsed="0" w:qFormat="1"/>
-    <w:lsdException w:name="Strong" w:semiHidden="0" w:uiPriority="22" w:unhideWhenUsed="0" w:qFormat="1"/>
-    <w:lsdException w:name="Emphasis" w:semiHidden="0" w:uiPriority="20" w:unhideWhenUsed="0" w:qFormat="1"/>
-    <w:lsdException w:name="Normal Table" w:semiHidden="0" w:unhideWhenUsed="0"/>
-    <w:lsdException w:name="Table Web 1" w:semiHidden="0" w:unhideWhenUsed="0"/>
-    <w:lsdException w:name="Table Grid" w:semiHidden="0" w:uiPriority="59" w:unhideWhenUsed="0"/>
-    <w:lsdException w:name="Placeholder Text" w:unhideWhenUsed="0"/>
-    <w:lsdException w:name="No Spacing" w:semiHidden="0" w:uiPriority="1" w:unhideWhenUsed="0" w:qFormat="1"/>
-    <w:lsdException w:name="Light Shading" w:semiHidden="0" w:uiPriority="60" w:unhideWhenUsed="0"/>
-    <w:lsdException w:name="Light List" w:semiHidden="0" w:uiPriority="61" w:unhideWhenUsed="0"/>
-    <w:lsdException w:name="Light Grid" w:semiHidden="0" w:uiPriority="62" w:unhideWhenUsed="0"/>
-    <w:lsdException w:name="Medium Shading 1" w:semiHidden="0" w:uiPriority="63" w:unhideWhenUsed="0"/>
-    <w:lsdException w:name="Medium Shading 2" w:semiHidden="0" w:uiPriority="64" w:unhideWhenUsed="0"/>
-    <w:lsdException w:name="Medium List 1" w:semiHidden="0" w:uiPriority="65" w:unhideWhenUsed="0"/>
-    <w:lsdException w:name="Medium List 2" w:semiHidden="0" w:uiPriority="66" w:unhideWhenUsed="0"/>
-    <w:lsdException w:name="Medium Grid 1" w:semiHidden="0" w:uiPriority="67" w:unhideWhenUsed="0"/>
-    <w:lsdException w:name="Medium Grid 2" w:semiHidden="0" w:uiPriority="68" w:unhideWhenUsed="0"/>
-    <w:lsdException w:name="Medium Grid 3" w:semiHidden="0" w:uiPriority="69" w:unhideWhenUsed="0"/>
-    <w:lsdException w:name="Dark List" w:semiHidden="0" w:uiPriority="70" w:unhideWhenUsed="0"/>
-    <w:lsdException w:name="Colorful Shading" w:semiHidden="0" w:uiPriority="71" w:unhideWhenUsed="0"/>
-    <w:lsdException w:name="Colorful List" w:semiHidden="0" w:uiPriority="72" w:unhideWhenUsed="0"/>
-    <w:lsdException w:name="Colorful Grid" w:semiHidden="0" w:uiPriority="73" w:unhideWhenUsed="0"/>
-    <w:lsdException w:name="Light Shading Accent 1" w:semiHidden="0" w:uiPriority="60" w:unhideWhenUsed="0"/>
-    <w:lsdException w:name="Light List Accent 1" w:semiHidden="0" w:uiPriority="61" w:unhideWhenUsed="0"/>
-    <w:lsdException w:name="Light Grid Accent 1" w:semiHidden="0" w:uiPriority="62" w:unhideWhenUsed="0"/>
-    <w:lsdException w:name="Medium Shading 1 Accent 1" w:semiHidden="0" w:uiPriority="63" w:unhideWhenUsed="0"/>
-    <w:lsdException w:name="Medium Shading 2 Accent 1" w:semiHidden="0" w:uiPriority="64" w:unhideWhenUsed="0"/>
-    <w:lsdException w:name="Medium List 1 Accent 1" w:semiHidden="0" w:uiPriority="65" w:unhideWhenUsed="0"/>
-    <w:lsdException w:name="Revision" w:unhideWhenUsed="0"/>
-    <w:lsdException w:name="List Paragraph" w:semiHidden="0" w:uiPriority="34" w:unhideWhenUsed="0" w:qFormat="1"/>
-    <w:lsdException w:name="Quote" w:semiHidden="0" w:uiPriority="29" w:unhideWhenUsed="0" w:qFormat="1"/>
-    <w:lsdException w:name="Intense Quote" w:semiHidden="0" w:uiPriority="30" w:unhideWhenUsed="0" w:qFormat="1"/>
-    <w:lsdException w:name="Medium List 2 Accent 1" w:semiHidden="0" w:uiPriority="66" w:unhideWhenUsed="0"/>
-    <w:lsdException w:name="Medium Grid 1 Accent 1" w:semiHidden="0" w:uiPriority="67" w:unhideWhenUsed="0"/>
-    <w:lsdException w:name="Medium Grid 2 Accent 1" w:semiHidden="0" w:uiPriority="68" w:unhideWhenUsed="0"/>
-    <w:lsdException w:name="Medium Grid 3 Accent 1" w:semiHidden="0" w:uiPriority="69" w:unhideWhenUsed="0"/>
-    <w:lsdException w:name="Dark List Accent 1" w:semiHidden="0" w:uiPriority="70" w:unhideWhenUsed="0"/>
-    <w:lsdException w:name="Colorful Shading Accent 1" w:semiHidden="0" w:uiPriority="71" w:unhideWhenUsed="0"/>
-    <w:lsdException w:name="Colorful List Accent 1" w:semiHidden="0" w:uiPriority="72" w:unhideWhenUsed="0"/>
-    <w:lsdException w:name="Colorful Grid Accent 1" w:semiHidden="0" w:uiPriority="73" w:unhideWhenUsed="0"/>
-    <w:lsdException w:name="Light Shading Accent 2" w:semiHidden="0" w:uiPriority="60" w:unhideWhenUsed="0"/>
-    <w:lsdException w:name="Light List Accent 2" w:semiHidden="0" w:uiPriority="61" w:unhideWhenUsed="0"/>
-    <w:lsdException w:name="Light Grid Accent 2" w:semiHidden="0" w:uiPriority="62" w:unhideWhenUsed="0"/>
-    <w:lsdException w:name="Medium Shading 1 Accent 2" w:semiHidden="0" w:uiPriority="63" w:unhideWhenUsed="0"/>
-    <w:lsdException w:name="Medium Shading 2 Accent 2" w:semiHidden="0" w:uiPriority="64" w:unhideWhenUsed="0"/>
-    <w:lsdException w:name="Medium List 1 Accent 2" w:semiHidden="0" w:uiPriority="65" w:unhideWhenUsed="0"/>
-    <w:lsdException w:name="Medium List 2 Accent 2" w:semiHidden="0" w:uiPriority="66" w:unhideWhenUsed="0"/>
-    <w:lsdException w:name="Medium Grid 1 Accent 2" w:semiHidden="0" w:uiPriority="67" w:unhideWhenUsed="0"/>
-    <w:lsdException w:name="Medium Grid 2 Accent 2" w:semiHidden="0" w:uiPriority="68" w:unhideWhenUsed="0"/>
-    <w:lsdException w:name="Medium Grid 3 Accent 2" w:semiHidden="0" w:uiPriority="69" w:unhideWhenUsed="0"/>
-    <w:lsdException w:name="Dark List Accent 2" w:semiHidden="0" w:uiPriority="70" w:unhideWhenUsed="0"/>
-    <w:lsdException w:name="Colorful Shading Accent 2" w:semiHidden="0" w:uiPriority="71" w:unhideWhenUsed="0"/>
-    <w:lsdException w:name="Colorful List Accent 2" w:semiHidden="0" w:uiPriority="72" w:unhideWhenUsed="0"/>
-    <w:lsdException w:name="Colorful Grid Accent 2" w:semiHidden="0" w:uiPriority="73" w:unhideWhenUsed="0"/>
-    <w:lsdException w:name="Light Shading Accent 3" w:semiHidden="0" w:uiPriority="60" w:unhideWhenUsed="0"/>
-    <w:lsdException w:name="Light List Accent 3" w:semiHidden="0" w:uiPriority="61" w:unhideWhenUsed="0"/>
-    <w:lsdException w:name="Light Grid Accent 3" w:semiHidden="0" w:uiPriority="62" w:unhideWhenUsed="0"/>
-    <w:lsdException w:name="Medium Shading 1 Accent 3" w:semiHidden="0" w:uiPriority="63" w:unhideWhenUsed="0"/>
-    <w:lsdException w:name="Medium Shading 2 Accent 3" w:semiHidden="0" w:uiPriority="64" w:unhideWhenUsed="0"/>
-    <w:lsdException w:name="Medium List 1 Accent 3" w:semiHidden="0" w:uiPriority="65" w:unhideWhenUsed="0"/>
-    <w:lsdException w:name="Medium List 2 Accent 3" w:semiHidden="0" w:uiPriority="66" w:unhideWhenUsed="0"/>
-    <w:lsdException w:name="Medium Grid 1 Accent 3" w:semiHidden="0" w:uiPriority="67" w:unhideWhenUsed="0"/>
-    <w:lsdException w:name="Medium Grid 2 Accent 3" w:semiHidden="0" w:uiPriority="68" w:unhideWhenUsed="0"/>
-    <w:lsdException w:name="Medium Grid 3 Accent 3" w:semiHidden="0" w:uiPriority="69" w:unhideWhenUsed="0"/>
-    <w:lsdException w:name="Dark List Accent 3" w:semiHidden="0" w:uiPriority="70" w:unhideWhenUsed="0"/>
-    <w:lsdException w:name="Colorful Shading Accent 3" w:semiHidden="0" w:uiPriority="71" w:unhideWhenUsed="0"/>
-    <w:lsdException w:name="Colorful List Accent 3" w:semiHidden="0" w:uiPriority="72" w:unhideWhenUsed="0"/>
-    <w:lsdException w:name="Colorful Grid Accent 3" w:semiHidden="0" w:uiPriority="73" w:unhideWhenUsed="0"/>
-    <w:lsdException w:name="Light Shading Accent 4" w:semiHidden="0" w:uiPriority="60" w:unhideWhenUsed="0"/>
-    <w:lsdException w:name="Light List Accent 4" w:semiHidden="0" w:uiPriority="61" w:unhideWhenUsed="0"/>
-    <w:lsdException w:name="Light Grid Accent 4" w:semiHidden="0" w:uiPriority="62" w:unhideWhenUsed="0"/>
-    <w:lsdException w:name="Medium Shading 1 Accent 4" w:semiHidden="0" w:uiPriority="63" w:unhideWhenUsed="0"/>
-    <w:lsdException w:name="Medium Shading 2 Accent 4" w:semiHidden="0" w:uiPriority="64" w:unhideWhenUsed="0"/>
-    <w:lsdException w:name="Medium List 1 Accent 4" w:semiHidden="0" w:uiPriority="65" w:unhideWhenUsed="0"/>
-    <w:lsdException w:name="Medium List 2 Accent 4" w:semiHidden="0" w:uiPriority="66" w:unhideWhenUsed="0"/>
-    <w:lsdException w:name="Medium Grid 1 Accent 4" w:semiHidden="0" w:uiPriority="67" w:unhideWhenUsed="0"/>
-    <w:lsdException w:name="Medium Grid 2 Accent 4" w:semiHidden="0" w:uiPriority="68" w:unhideWhenUsed="0"/>
-    <w:lsdException w:name="Medium Grid 3 Accent 4" w:semiHidden="0" w:uiPriority="69" w:unhideWhenUsed="0"/>
-    <w:lsdException w:name="Dark List Accent 4" w:semiHidden="0" w:uiPriority="70" w:unhideWhenUsed="0"/>
-    <w:lsdException w:name="Colorful Shading Accent 4" w:semiHidden="0" w:uiPriority="71" w:unhideWhenUsed="0"/>
-    <w:lsdException w:name="Colorful List Accent 4" w:semiHidden="0" w:uiPriority="72" w:unhideWhenUsed="0"/>
-    <w:lsdException w:name="Colorful Grid Accent 4" w:semiHidden="0" w:uiPriority="73" w:unhideWhenUsed="0"/>
-    <w:lsdException w:name="Light Shading Accent 5" w:semiHidden="0" w:uiPriority="60" w:unhideWhenUsed="0"/>
-    <w:lsdException w:name="Light List Accent 5" w:semiHidden="0" w:uiPriority="61" w:unhideWhenUsed="0"/>
-    <w:lsdException w:name="Light Grid Accent 5" w:semiHidden="0" w:uiPriority="62" w:unhideWhenUsed="0"/>
-    <w:lsdException w:name="Medium Shading 1 Accent 5" w:semiHidden="0" w:uiPriority="63" w:unhideWhenUsed="0"/>
-    <w:lsdException w:name="Medium Shading 2 Accent 5" w:semiHidden="0" w:uiPriority="64" w:unhideWhenUsed="0"/>
-    <w:lsdException w:name="Medium List 1 Accent 5" w:semiHidden="0" w:uiPriority="65" w:unhideWhenUsed="0"/>
-    <w:lsdException w:name="Medium List 2 Accent 5" w:semiHidden="0" w:uiPriority="66" w:unhideWhenUsed="0"/>
-    <w:lsdException w:name="Medium Grid 1 Accent 5" w:semiHidden="0" w:uiPriority="67" w:unhideWhenUsed="0"/>
-    <w:lsdException w:name="Medium Grid 2 Accent 5" w:semiHidden="0" w:uiPriority="68" w:unhideWhenUsed="0"/>
-    <w:lsdException w:name="Medium Grid 3 Accent 5" w:semiHidden="0" w:uiPriority="69" w:unhideWhenUsed="0"/>
-    <w:lsdException w:name="Dark List Accent 5" w:semiHidden="0" w:uiPriority="70" w:unhideWhenUsed="0"/>
-    <w:lsdException w:name="Colorful Shading Accent 5" w:semiHidden="0" w:uiPriority="71" w:unhideWhenUsed="0"/>
-    <w:lsdException w:name="Colorful List Accent 5" w:semiHidden="0" w:uiPriority="72" w:unhideWhenUsed="0"/>
-    <w:lsdException w:name="Colorful Grid Accent 5" w:semiHidden="0" w:uiPriority="73" w:unhideWhenUsed="0"/>
-    <w:lsdException w:name="Light Shading Accent 6" w:semiHidden="0" w:uiPriority="60" w:unhideWhenUsed="0"/>
-    <w:lsdException w:name="Light List Accent 6" w:semiHidden="0" w:uiPriority="61" w:unhideWhenUsed="0"/>
-    <w:lsdException w:name="Light Grid Accent 6" w:semiHidden="0" w:uiPriority="62" w:unhideWhenUsed="0"/>
-    <w:lsdException w:name="Medium Shading 1 Accent 6" w:semiHidden="0" w:uiPriority="63" w:unhideWhenUsed="0"/>
-    <w:lsdException w:name="Medium Shading 2 Accent 6" w:semiHidden="0" w:uiPriority="64" w:unhideWhenUsed="0"/>
-    <w:lsdException w:name="Medium List 1 Accent 6" w:semiHidden="0" w:uiPriority="65" w:unhideWhenUsed="0"/>
-    <w:lsdException w:name="Medium List 2 Accent 6" w:semiHidden="0" w:uiPriority="66" w:unhideWhenUsed="0"/>
-    <w:lsdException w:name="Medium Grid 1 Accent 6" w:semiHidden="0" w:uiPriority="67" w:unhideWhenUsed="0"/>
-    <w:lsdException w:name="Medium Grid 2 Accent 6" w:semiHidden="0" w:uiPriority="68" w:unhideWhenUsed="0"/>
-    <w:lsdException w:name="Medium Grid 3 Accent 6" w:semiHidden="0" w:uiPriority="69" w:unhideWhenUsed="0"/>
-    <w:lsdException w:name="Dark List Accent 6" w:semiHidden="0" w:uiPriority="70" w:unhideWhenUsed="0"/>
-    <w:lsdException w:name="Colorful Shading Accent 6" w:semiHidden="0" w:uiPriority="71" w:unhideWhenUsed="0"/>
-    <w:lsdException w:name="Colorful List Accent 6" w:semiHidden="0" w:uiPriority="72" w:unhideWhenUsed="0"/>
-    <w:lsdException w:name="Colorful Grid Accent 6" w:semiHidden="0" w:uiPriority="73" w:unhideWhenUsed="0"/>
-    <w:lsdException w:name="Subtle Emphasis" w:semiHidden="0" w:uiPriority="19" w:unhideWhenUsed="0" w:qFormat="1"/>
-    <w:lsdException w:name="Intense Emphasis" w:semiHidden="0" w:uiPriority="21" w:unhideWhenUsed="0" w:qFormat="1"/>
-    <w:lsdException w:name="Subtle Reference" w:semiHidden="0" w:uiPriority="31" w:unhideWhenUsed="0" w:qFormat="1"/>
-    <w:lsdException w:name="Intense Reference" w:semiHidden="0" w:uiPriority="32" w:unhideWhenUsed="0" w:qFormat="1"/>
-    <w:lsdException w:name="Book Title" w:semiHidden="0" w:uiPriority="33" w:unhideWhenUsed="0" w:qFormat="1"/>
-    <w:lsdException w:name="Bibliography" w:uiPriority="37"/>
-    <w:lsdException w:name="TOC Heading" w:uiPriority="39" w:qFormat="1"/>
-  </w:latentStyles>
-  <w:style w:type="paragraph" w:default="1" w:styleId="Normal">
-    <w:name w:val="Normal"/>
-    <w:qFormat/>
-  </w:style>
-  <w:style w:type="character" w:default="1" w:styleId="DefaultParagraphFont">
-    <w:name w:val="Default Paragraph Font"/>
-    <w:uiPriority w:val="1"/>
-    <w:semiHidden/>
-    <w:unhideWhenUsed/>
-  </w:style>
-  <w:style w:type="table" w:default="1" w:styleId="TableNormal">
-    <w:name w:val="Normal Table"/>
-    <w:uiPriority w:val="99"/>
-    <w:semiHidden/>
-    <w:unhideWhenUsed/>
-    <w:tblPr>
-      <w:tblInd w:w="0" w:type="dxa"/>
-      <w:tblCellMar>
-        <w:top w:w="0" w:type="dxa"/>
-        <w:left w:w="108" w:type="dxa"/>
-        <w:bottom w:w="0" w:type="dxa"/>
-        <w:right w:w="108" w:type="dxa"/>
-      </w:tblCellMar>
-    </w:tblPr>
-  </w:style>
-  <w:style w:type="numbering" w:default="1" w:styleId="NoList">
-    <w:name w:val="No List"/>
-    <w:uiPriority w:val="99"/>
-    <w:semiHidden/>
-    <w:unhideWhenUsed/>
-  </w:style>
-  <w:style w:type="table" w:styleId="TableGrid">
-    <w:name w:val="Table Grid"/>
-    <w:basedOn w:val="TableNormal"/>
-    <w:uiPriority w:val="59"/>
-    <w:rsid w:val="000327EC"/>
-    <w:pPr>
-      <w:spacing w:after="0" w:line="240" w:lineRule="auto"/>
-    </w:pPr>
-    <w:tblPr>
-      <w:tblBorders>
-        <w:top w:val="single" w:sz="4" w:space="0" w:color="auto"/>
-        <w:left w:val="single" w:sz="4" w:space="0" w:color="auto"/>
-        <w:bottom w:val="single" w:sz="4" w:space="0" w:color="auto"/>
-        <w:right w:val="single" w:sz="4" w:space="0" w:color="auto"/>
-        <w:insideH w:val="single" w:sz="4" w:space="0" w:color="auto"/>
-        <w:insideV w:val="single" w:sz="4" w:space="0" w:color="auto"/>
-      </w:tblBorders>
-    </w:tblPr>
-  </w:style>
-  <w:style w:type="paragraph" w:styleId="ListParagraph">
-    <w:name w:val="List Paragraph"/>
-    <w:basedOn w:val="Normal"/>
-    <w:uiPriority w:val="34"/>
-    <w:qFormat/>
-    <w:rsid w:val="000327EC"/>
-    <w:pPr>
-      <w:ind w:left="720"/>
-      <w:contextualSpacing/>
-    </w:pPr>
-  </w:style>
-  <w:style w:type="paragraph" w:styleId="HTMLPreformatted">
-    <w:name w:val="HTML Preformatted"/>
-    <w:basedOn w:val="Normal"/>
-    <w:link w:val="HTMLPreformattedChar"/>
-    <w:uiPriority w:val="99"/>
-    <w:semiHidden/>
-    <w:unhideWhenUsed/>
-    <w:rsid w:val="00C31E09"/>
-    <w:pPr>
-      <w:tabs>
-        <w:tab w:val="left" w:pos="916"/>
-        <w:tab w:val="left" w:pos="1832"/>
-        <w:tab w:val="left" w:pos="2748"/>
-        <w:tab w:val="left" w:pos="3664"/>
-        <w:tab w:val="left" w:pos="4580"/>
-        <w:tab w:val="left" w:pos="5496"/>
-        <w:tab w:val="left" w:pos="6412"/>
-        <w:tab w:val="left" w:pos="7328"/>
-        <w:tab w:val="left" w:pos="8244"/>
-        <w:tab w:val="left" w:pos="9160"/>
-        <w:tab w:val="left" w:pos="10076"/>
-        <w:tab w:val="left" w:pos="10992"/>
-        <w:tab w:val="left" w:pos="11908"/>
-        <w:tab w:val="left" w:pos="12824"/>
-        <w:tab w:val="left" w:pos="13740"/>
-        <w:tab w:val="left" w:pos="14656"/>
-      </w:tabs>
-      <w:spacing w:after="0" w:line="240" w:lineRule="auto"/>
-    </w:pPr>
-    <w:rPr>
-      <w:rFonts w:ascii="Courier New" w:eastAsia="Times New Roman" w:hAnsi="Courier New" w:cs="Courier New"/>
-      <w:sz w:val="20"/>
-      <w:szCs w:val="20"/>
-    </w:rPr>
-  </w:style>
-  <w:style w:type="character" w:customStyle="1" w:styleId="HTMLPreformattedChar">
-    <w:name w:val="HTML Preformatted Char"/>
-    <w:basedOn w:val="DefaultParagraphFont"/>
-    <w:link w:val="HTMLPreformatted"/>
-    <w:uiPriority w:val="99"/>
-    <w:semiHidden/>
-    <w:rsid w:val="00C31E09"/>
-    <w:rPr>
-      <w:rFonts w:ascii="Courier New" w:eastAsia="Times New Roman" w:hAnsi="Courier New" w:cs="Courier New"/>
-      <w:sz w:val="20"/>
-      <w:szCs w:val="20"/>
-    </w:rPr>
-  </w:style>
-  <w:style w:type="paragraph" w:styleId="BalloonText">
-    <w:name w:val="Balloon Text"/>
-    <w:basedOn w:val="Normal"/>
-    <w:link w:val="BalloonTextChar"/>
-    <w:uiPriority w:val="99"/>
-    <w:semiHidden/>
-    <w:unhideWhenUsed/>
-    <w:rsid w:val="00722260"/>
-    <w:pPr>
-      <w:spacing w:after="0" w:line="240" w:lineRule="auto"/>
-    </w:pPr>
-    <w:rPr>
-      <w:rFonts w:ascii="Tahoma" w:hAnsi="Tahoma" w:cs="Tahoma"/>
-      <w:sz w:val="16"/>
-      <w:szCs w:val="16"/>
-    </w:rPr>
-  </w:style>
-  <w:style w:type="character" w:customStyle="1" w:styleId="BalloonTextChar">
-    <w:name w:val="Balloon Text Char"/>
-    <w:basedOn w:val="DefaultParagraphFont"/>
-    <w:link w:val="BalloonText"/>
-    <w:uiPriority w:val="99"/>
-    <w:semiHidden/>
-    <w:rsid w:val="00722260"/>
-    <w:rPr>
-      <w:rFonts w:ascii="Tahoma" w:hAnsi="Tahoma" w:cs="Tahoma"/>
-      <w:sz w:val="16"/>
-      <w:szCs w:val="16"/>
-    </w:rPr>
-  </w:style>
-</w:styles>
-</file>
-
-<file path=word/stylesWithEffects.xml><?xml version="1.0" encoding="utf-8"?>
-<w:styles xmlns:wpc="http://schemas.microsoft.com/office/word/2010/wordprocessingCanvas" xmlns:mc="http://schemas.openxmlformats.org/markup-compatibility/2006" xmlns:o="urn:schemas-microsoft-com:office:office" xmlns:r="http://schemas.openxmlformats.org/officeDocument/2006/relationships" xmlns:m="http://schemas.openxmlformats.org/officeDocument/2006/math" xmlns:v="urn:schemas-microsoft-com:vml" xmlns:wp14="http://schemas.microsoft.com/office/word/2010/wordprocessingDrawing" xmlns:wp="http://schemas.openxmlformats.org/drawingml/2006/wordprocessingDrawing" xmlns:w10="urn:schemas-microsoft-com:office:word" xmlns:w="http://schemas.openxmlformats.org/wordprocessingml/2006/main" xmlns:w14="http://schemas.microsoft.com/office/word/2010/wordml" xmlns:wpg="http://schemas.microsoft.com/office/word/2010/wordprocessingGroup" xmlns:wpi="http://schemas.microsoft.com/office/word/2010/wordprocessingInk" xmlns:wne="http://schemas.microsoft.com/office/word/2006/wordml" xmlns:wps="http://schemas.microsoft.com/office/word/2010/wordprocessingShape" mc:Ignorable="w14 wp14">
-  <w:docDefaults>
-    <w:rPrDefault>
-      <w:rPr>
-        <w:rFonts w:asciiTheme="minorHAnsi" w:eastAsiaTheme="minorHAnsi" w:hAnsiTheme="minorHAnsi" w:cstheme="minorBidi"/>
-        <w:sz w:val="22"/>
-        <w:szCs w:val="22"/>
-        <w:lang w:val="en-US" w:eastAsia="en-US" w:bidi="ar-SA"/>
-      </w:rPr>
-    </w:rPrDefault>
-    <w:pPrDefault>
-      <w:pPr>
-        <w:spacing w:after="200" w:line="276" w:lineRule="auto"/>
-      </w:pPr>
-    </w:pPrDefault>
-  </w:docDefaults>
-  <w:latentStyles w:defLockedState="0" w:defUIPriority="99" w:defSemiHidden="1" w:defUnhideWhenUsed="1" w:defQFormat="0" w:count="267">
-    <w:lsdException w:name="Normal" w:semiHidden="0" w:uiPriority="0" w:unhideWhenUsed="0" w:qFormat="1"/>
-    <w:lsdException w:name="heading 1" w:semiHidden="0" w:uiPriority="9" w:unhideWhenUsed="0" w:qFormat="1"/>
-    <w:lsdException w:name="heading 2" w:uiPriority="9" w:qFormat="1"/>
-    <w:lsdException w:name="heading 3" w:uiPriority="9" w:qFormat="1"/>
-    <w:lsdException w:name="heading 4" w:uiPriority="9" w:qFormat="1"/>
-    <w:lsdException w:name="heading 5" w:uiPriority="9" w:qFormat="1"/>
-    <w:lsdException w:name="heading 6" w:uiPriority="9" w:qFormat="1"/>
-    <w:lsdException w:name="heading 7" w:uiPriority="9" w:qFormat="1"/>
-    <w:lsdException w:name="heading 8" w:uiPriority="9" w:qFormat="1"/>
-    <w:lsdException w:name="heading 9" w:uiPriority="9" w:qFormat="1"/>
-    <w:lsdException w:name="toc 1" w:uiPriority="39"/>
-    <w:lsdException w:name="toc 2" w:uiPriority="39"/>
-    <w:lsdException w:name="toc 3" w:uiPriority="39"/>
-    <w:lsdException w:name="toc 4" w:uiPriority="39"/>
-    <w:lsdException w:name="toc 5" w:uiPriority="39"/>
-    <w:lsdException w:name="toc 6" w:uiPriority="39"/>
-    <w:lsdException w:name="toc 7" w:uiPriority="39"/>
-    <w:lsdException w:name="toc 8" w:uiPriority="39"/>
-    <w:lsdException w:name="toc 9" w:uiPriority="39"/>
-    <w:lsdException w:name="caption" w:uiPriority="35" w:qFormat="1"/>
-    <w:lsdException w:name="Title" w:semiHidden="0" w:uiPriority="10" w:unhideWhenUsed="0" w:qFormat="1"/>
-    <w:lsdException w:name="Default Paragraph Font" w:uiPriority="1"/>
-    <w:lsdException w:name="Subtitle" w:semiHidden="0" w:uiPriority="11" w:unhideWhenUsed="0" w:qFormat="1"/>
-    <w:lsdException w:name="Strong" w:semiHidden="0" w:uiPriority="22" w:unhideWhenUsed="0" w:qFormat="1"/>
-    <w:lsdException w:name="Emphasis" w:semiHidden="0" w:uiPriority="20" w:unhideWhenUsed="0" w:qFormat="1"/>
-    <w:lsdException w:name="Normal Table" w:semiHidden="0" w:unhideWhenUsed="0"/>
-    <w:lsdException w:name="Table Web 1" w:semiHidden="0" w:unhideWhenUsed="0"/>
-    <w:lsdException w:name="Table Grid" w:semiHidden="0" w:uiPriority="59" w:unhideWhenUsed="0"/>
-    <w:lsdException w:name="Placeholder Text" w:unhideWhenUsed="0"/>
-    <w:lsdException w:name="No Spacing" w:semiHidden="0" w:uiPriority="1" w:unhideWhenUsed="0" w:qFormat="1"/>
-    <w:lsdException w:name="Light Shading" w:semiHidden="0" w:uiPriority="60" w:unhideWhenUsed="0"/>
-    <w:lsdException w:name="Light List" w:semiHidden="0" w:uiPriority="61" w:unhideWhenUsed="0"/>
-    <w:lsdException w:name="Light Grid" w:semiHidden="0" w:uiPriority="62" w:unhideWhenUsed="0"/>
-    <w:lsdException w:name="Medium Shading 1" w:semiHidden="0" w:uiPriority="63" w:unhideWhenUsed="0"/>
-    <w:lsdException w:name="Medium Shading 2" w:semiHidden="0" w:uiPriority="64" w:unhideWhenUsed="0"/>
-    <w:lsdException w:name="Medium List 1" w:semiHidden="0" w:uiPriority="65" w:unhideWhenUsed="0"/>
-    <w:lsdException w:name="Medium List 2" w:semiHidden="0" w:uiPriority="66" w:unhideWhenUsed="0"/>
-    <w:lsdException w:name="Medium Grid 1" w:semiHidden="0" w:uiPriority="67" w:unhideWhenUsed="0"/>
-    <w:lsdException w:name="Medium Grid 2" w:semiHidden="0" w:uiPriority="68" w:unhideWhenUsed="0"/>
-    <w:lsdException w:name="Medium Grid 3" w:semiHidden="0" w:uiPriority="69" w:unhideWhenUsed="0"/>
-    <w:lsdException w:name="Dark List" w:semiHidden="0" w:uiPriority="70" w:unhideWhenUsed="0"/>
-    <w:lsdException w:name="Colorful Shading" w:semiHidden="0" w:uiPriority="71" w:unhideWhenUsed="0"/>
-    <w:lsdException w:name="Colorful List" w:semiHidden="0" w:uiPriority="72" w:unhideWhenUsed="0"/>
-    <w:lsdException w:name="Colorful Grid" w:semiHidden="0" w:uiPriority="73" w:unhideWhenUsed="0"/>
-    <w:lsdException w:name="Light Shading Accent 1" w:semiHidden="0" w:uiPriority="60" w:unhideWhenUsed="0"/>
-    <w:lsdException w:name="Light List Accent 1" w:semiHidden="0" w:uiPriority="61" w:unhideWhenUsed="0"/>
-    <w:lsdException w:name="Light Grid Accent 1" w:semiHidden="0" w:uiPriority="62" w:unhideWhenUsed="0"/>
-    <w:lsdException w:name="Medium Shading 1 Accent 1" w:semiHidden="0" w:uiPriority="63" w:unhideWhenUsed="0"/>
-    <w:lsdException w:name="Medium Shading 2 Accent 1" w:semiHidden="0" w:uiPriority="64" w:unhideWhenUsed="0"/>
-    <w:lsdException w:name="Medium List 1 Accent 1" w:semiHidden="0" w:uiPriority="65" w:unhideWhenUsed="0"/>
-    <w:lsdException w:name="Revision" w:unhideWhenUsed="0"/>
-    <w:lsdException w:name="List Paragraph" w:semiHidden="0" w:uiPriority="34" w:unhideWhenUsed="0" w:qFormat="1"/>
-    <w:lsdException w:name="Quote" w:semiHidden="0" w:uiPriority="29" w:unhideWhenUsed="0" w:qFormat="1"/>
-    <w:lsdException w:name="Intense Quote" w:semiHidden="0" w:uiPriority="30" w:unhideWhenUsed="0" w:qFormat="1"/>
-    <w:lsdException w:name="Medium List 2 Accent 1" w:semiHidden="0" w:uiPriority="66" w:unhideWhenUsed="0"/>
-    <w:lsdException w:name="Medium Grid 1 Accent 1" w:semiHidden="0" w:uiPriority="67" w:unhideWhenUsed="0"/>
-    <w:lsdException w:name="Medium Grid 2 Accent 1" w:semiHidden="0" w:uiPriority="68" w:unhideWhenUsed="0"/>
-    <w:lsdException w:name="Medium Grid 3 Accent 1" w:semiHidden="0" w:uiPriority="69" w:unhideWhenUsed="0"/>
-    <w:lsdException w:name="Dark List Accent 1" w:semiHidden="0" w:uiPriority="70" w:unhideWhenUsed="0"/>
-    <w:lsdException w:name="Colorful Shading Accent 1" w:semiHidden="0" w:uiPriority="71" w:unhideWhenUsed="0"/>
-    <w:lsdException w:name="Colorful List Accent 1" w:semiHidden="0" w:uiPriority="72" w:unhideWhenUsed="0"/>
-    <w:lsdException w:name="Colorful Grid Accent 1" w:semiHidden="0" w:uiPriority="73" w:unhideWhenUsed="0"/>
-    <w:lsdException w:name="Light Shading Accent 2" w:semiHidden="0" w:uiPriority="60" w:unhideWhenUsed="0"/>
-    <w:lsdException w:name="Light List Accent 2" w:semiHidden="0" w:uiPriority="61" w:unhideWhenUsed="0"/>
-    <w:lsdException w:name="Light Grid Accent 2" w:semiHidden="0" w:uiPriority="62" w:unhideWhenUsed="0"/>
-    <w:lsdException w:name="Medium Shading 1 Accent 2" w:semiHidden="0" w:uiPriority="63" w:unhideWhenUsed="0"/>
-    <w:lsdException w:name="Medium Shading 2 Accent 2" w:semiHidden="0" w:uiPriority="64" w:unhideWhenUsed="0"/>
-    <w:lsdException w:name="Medium List 1 Accent 2" w:semiHidden="0" w:uiPriority="65" w:unhideWhenUsed="0"/>
-    <w:lsdException w:name="Medium List 2 Accent 2" w:semiHidden="0" w:uiPriority="66" w:unhideWhenUsed="0"/>
-    <w:lsdException w:name="Medium Grid 1 Accent 2" w:semiHidden="0" w:uiPriority="67" w:unhideWhenUsed="0"/>
-    <w:lsdException w:name="Medium Grid 2 Accent 2" w:semiHidden="0" w:uiPriority="68" w:unhideWhenUsed="0"/>
-    <w:lsdException w:name="Medium Grid 3 Accent 2" w:semiHidden="0" w:uiPriority="69" w:unhideWhenUsed="0"/>
-    <w:lsdException w:name="Dark List Accent 2" w:semiHidden="0" w:uiPriority="70" w:unhideWhenUsed="0"/>
-    <w:lsdException w:name="Colorful Shading Accent 2" w:semiHidden="0" w:uiPriority="71" w:unhideWhenUsed="0"/>
-    <w:lsdException w:name="Colorful List Accent 2" w:semiHidden="0" w:uiPriority="72" w:unhideWhenUsed="0"/>
-    <w:lsdException w:name="Colorful Grid Accent 2" w:semiHidden="0" w:uiPriority="73" w:unhideWhenUsed="0"/>
-    <w:lsdException w:name="Light Shading Accent 3" w:semiHidden="0" w:uiPriority="60" w:unhideWhenUsed="0"/>
-    <w:lsdException w:name="Light List Accent 3" w:semiHidden="0" w:uiPriority="61" w:unhideWhenUsed="0"/>
-    <w:lsdException w:name="Light Grid Accent 3" w:semiHidden="0" w:uiPriority="62" w:unhideWhenUsed="0"/>
-    <w:lsdException w:name="Medium Shading 1 Accent 3" w:semiHidden="0" w:uiPriority="63" w:unhideWhenUsed="0"/>
-    <w:lsdException w:name="Medium Shading 2 Accent 3" w:semiHidden="0" w:uiPriority="64" w:unhideWhenUsed="0"/>
-    <w:lsdException w:name="Medium List 1 Accent 3" w:semiHidden="0" w:uiPriority="65" w:unhideWhenUsed="0"/>
-    <w:lsdException w:name="Medium List 2 Accent 3" w:semiHidden="0" w:uiPriority="66" w:unhideWhenUsed="0"/>
-    <w:lsdException w:name="Medium Grid 1 Accent 3" w:semiHidden="0" w:uiPriority="67" w:unhideWhenUsed="0"/>
-    <w:lsdException w:name="Medium Grid 2 Accent 3" w:semiHidden="0" w:uiPriority="68" w:unhideWhenUsed="0"/>
-    <w:lsdException w:name="Medium Grid 3 Accent 3" w:semiHidden="0" w:uiPriority="69" w:unhideWhenUsed="0"/>
-    <w:lsdException w:name="Dark List Accent 3" w:semiHidden="0" w:uiPriority="70" w:unhideWhenUsed="0"/>
-    <w:lsdException w:name="Colorful Shading Accent 3" w:semiHidden="0" w:uiPriority="71" w:unhideWhenUsed="0"/>
-    <w:lsdException w:name="Colorful List Accent 3" w:semiHidden="0" w:uiPriority="72" w:unhideWhenUsed="0"/>
-    <w:lsdException w:name="Colorful Grid Accent 3" w:semiHidden="0" w:uiPriority="73" w:unhideWhenUsed="0"/>
-    <w:lsdException w:name="Light Shading Accent 4" w:semiHidden="0" w:uiPriority="60" w:unhideWhenUsed="0"/>
-    <w:lsdException w:name="Light List Accent 4" w:semiHidden="0" w:uiPriority="61" w:unhideWhenUsed="0"/>
-    <w:lsdException w:name="Light Grid Accent 4" w:semiHidden="0" w:uiPriority="62" w:unhideWhenUsed="0"/>
-    <w:lsdException w:name="Medium Shading 1 Accent 4" w:semiHidden="0" w:uiPriority="63" w:unhideWhenUsed="0"/>
-    <w:lsdException w:name="Medium Shading 2 Accent 4" w:semiHidden="0" w:uiPriority="64" w:unhideWhenUsed="0"/>
-    <w:lsdException w:name="Medium List 1 Accent 4" w:semiHidden="0" w:uiPriority="65" w:unhideWhenUsed="0"/>
-    <w:lsdException w:name="Medium List 2 Accent 4" w:semiHidden="0" w:uiPriority="66" w:unhideWhenUsed="0"/>
-    <w:lsdException w:name="Medium Grid 1 Accent 4" w:semiHidden="0" w:uiPriority="67" w:unhideWhenUsed="0"/>
-    <w:lsdException w:name="Medium Grid 2 Accent 4" w:semiHidden="0" w:uiPriority="68" w:unhideWhenUsed="0"/>
-    <w:lsdException w:name="Medium Grid 3 Accent 4" w:semiHidden="0" w:uiPriority="69" w:unhideWhenUsed="0"/>
-    <w:lsdException w:name="Dark List Accent 4" w:semiHidden="0" w:uiPriority="70" w:unhideWhenUsed="0"/>
-    <w:lsdException w:name="Colorful Shading Accent 4" w:semiHidden="0" w:uiPriority="71" w:unhideWhenUsed="0"/>
-    <w:lsdException w:name="Colorful List Accent 4" w:semiHidden="0" w:uiPriority="72" w:unhideWhenUsed="0"/>
-    <w:lsdException w:name="Colorful Grid Accent 4" w:semiHidden="0" w:uiPriority="73" w:unhideWhenUsed="0"/>
-    <w:lsdException w:name="Light Shading Accent 5" w:semiHidden="0" w:uiPriority="60" w:unhideWhenUsed="0"/>
-    <w:lsdException w:name="Light List Accent 5" w:semiHidden="0" w:uiPriority="61" w:unhideWhenUsed="0"/>
-    <w:lsdException w:name="Light Grid Accent 5" w:semiHidden="0" w:uiPriority="62" w:unhideWhenUsed="0"/>
-    <w:lsdException w:name="Medium Shading 1 Accent 5" w:semiHidden="0" w:uiPriority="63" w:unhideWhenUsed="0"/>
-    <w:lsdException w:name="Medium Shading 2 Accent 5" w:semiHidden="0" w:uiPriority="64" w:unhideWhenUsed="0"/>
-    <w:lsdException w:name="Medium List 1 Accent 5" w:semiHidden="0" w:uiPriority="65" w:unhideWhenUsed="0"/>
-    <w:lsdException w:name="Medium List 2 Accent 5" w:semiHidden="0" w:uiPriority="66" w:unhideWhenUsed="0"/>
-    <w:lsdException w:name="Medium Grid 1 Accent 5" w:semiHidden="0" w:uiPriority="67" w:unhideWhenUsed="0"/>
-    <w:lsdException w:name="Medium Grid 2 Accent 5" w:semiHidden="0" w:uiPriority="68" w:unhideWhenUsed="0"/>
-    <w:lsdException w:name="Medium Grid 3 Accent 5" w:semiHidden="0" w:uiPriority="69" w:unhideWhenUsed="0"/>
-    <w:lsdException w:name="Dark List Accent 5" w:semiHidden="0" w:uiPriority="70" w:unhideWhenUsed="0"/>
-    <w:lsdException w:name="Colorful Shading Accent 5" w:semiHidden="0" w:uiPriority="71" w:unhideWhenUsed="0"/>
-    <w:lsdException w:name="Colorful List Accent 5" w:semiHidden="0" w:uiPriority="72" w:unhideWhenUsed="0"/>
-    <w:lsdException w:name="Colorful Grid Accent 5" w:semiHidden="0" w:uiPriority="73" w:unhideWhenUsed="0"/>
-    <w:lsdException w:name="Light Shading Accent 6" w:semiHidden="0" w:uiPriority="60" w:unhideWhenUsed="0"/>
-    <w:lsdException w:name="Light List Accent 6" w:semiHidden="0" w:uiPriority="61" w:unhideWhenUsed="0"/>
-    <w:lsdException w:name="Light Grid Accent 6" w:semiHidden="0" w:uiPriority="62" w:unhideWhenUsed="0"/>
-    <w:lsdException w:name="Medium Shading 1 Accent 6" w:semiHidden="0" w:uiPriority="63" w:unhideWhenUsed="0"/>
-    <w:lsdException w:name="Medium Shading 2 Accent 6" w:semiHidden="0" w:uiPriority="64" w:unhideWhenUsed="0"/>
-    <w:lsdException w:name="Medium List 1 Accent 6" w:semiHidden="0" w:uiPriority="65" w:unhideWhenUsed="0"/>
-    <w:lsdException w:name="Medium List 2 Accent 6" w:semiHidden="0" w:uiPriority="66" w:unhideWhenUsed="0"/>
-    <w:lsdException w:name="Medium Grid 1 Accent 6" w:semiHidden="0" w:uiPriority="67" w:unhideWhenUsed="0"/>
-    <w:lsdException w:name="Medium Grid 2 Accent 6" w:semiHidden="0" w:uiPriority="68" w:unhideWhenUsed="0"/>
-    <w:lsdException w:name="Medium Grid 3 Accent 6" w:semiHidden="0" w:uiPriority="69" w:unhideWhenUsed="0"/>
-    <w:lsdException w:name="Dark List Accent 6" w:semiHidden="0" w:uiPriority="70" w:unhideWhenUsed="0"/>
-    <w:lsdException w:name="Colorful Shading Accent 6" w:semiHidden="0" w:uiPriority="71" w:unhideWhenUsed="0"/>
-    <w:lsdException w:name="Colorful List Accent 6" w:semiHidden="0" w:uiPriority="72" w:unhideWhenUsed="0"/>
-    <w:lsdException w:name="Colorful Grid Accent 6" w:semiHidden="0" w:uiPriority="73" w:unhideWhenUsed="0"/>
-    <w:lsdException w:name="Subtle Emphasis" w:semiHidden="0" w:uiPriority="19" w:unhideWhenUsed="0" w:qFormat="1"/>
-    <w:lsdException w:name="Intense Emphasis" w:semiHidden="0" w:uiPriority="21" w:unhideWhenUsed="0" w:qFormat="1"/>
-    <w:lsdException w:name="Subtle Reference" w:semiHidden="0" w:uiPriority="31" w:unhideWhenUsed="0" w:qFormat="1"/>
-    <w:lsdException w:name="Intense Reference" w:semiHidden="0" w:uiPriority="32" w:unhideWhenUsed="0" w:qFormat="1"/>
-    <w:lsdException w:name="Book Title" w:semiHidden="0" w:uiPriority="33" w:unhideWhenUsed="0" w:qFormat="1"/>
-    <w:lsdException w:name="Bibliography" w:uiPriority="37"/>
-    <w:lsdException w:name="TOC Heading" w:uiPriority="39" w:qFormat="1"/>
+  <w:latentStyles w:defLockedState="0" w:defUIPriority="99" w:defSemiHidden="0" w:defUnhideWhenUsed="0" w:defQFormat="0" w:count="374">
+    <w:lsdException w:name="Normal" w:uiPriority="0" w:qFormat="1"/>
+    <w:lsdException w:name="heading 1" w:uiPriority="9" w:qFormat="1"/>
+    <w:lsdException w:name="heading 2" w:semiHidden="1" w:uiPriority="9" w:unhideWhenUsed="1" w:qFormat="1"/>
+    <w:lsdException w:name="heading 3" w:semiHidden="1" w:uiPriority="9" w:unhideWhenUsed="1" w:qFormat="1"/>
+    <w:lsdException w:name="heading 4" w:semiHidden="1" w:uiPriority="9" w:unhideWhenUsed="1" w:qFormat="1"/>
+    <w:lsdException w:name="heading 5" w:semiHidden="1" w:uiPriority="9" w:unhideWhenUsed="1" w:qFormat="1"/>
+    <w:lsdException w:name="heading 6" w:semiHidden="1" w:uiPriority="9" w:unhideWhenUsed="1" w:qFormat="1"/>
+    <w:lsdException w:name="heading 7" w:semiHidden="1" w:uiPriority="9" w:unhideWhenUsed="1" w:qFormat="1"/>
+    <w:lsdException w:name="heading 8" w:semiHidden="1" w:uiPriority="9" w:unhideWhenUsed="1" w:qFormat="1"/>
+    <w:lsdException w:name="heading 9" w:semiHidden="1" w:uiPriority="9" w:unhideWhenUsed="1" w:qFormat="1"/>
+    <w:lsdException w:name="index 1" w:semiHidden="1" w:unhideWhenUsed="1"/>
+    <w:lsdException w:name="index 2" w:semiHidden="1" w:unhideWhenUsed="1"/>
+    <w:lsdException w:name="index 3" w:semiHidden="1" w:unhideWhenUsed="1"/>
+    <w:lsdException w:name="index 4" w:semiHidden="1" w:unhideWhenUsed="1"/>
+    <w:lsdException w:name="index 5" w:semiHidden="1" w:unhideWhenUsed="1"/>
+    <w:lsdException w:name="index 6" w:semiHidden="1" w:unhideWhenUsed="1"/>
+    <w:lsdException w:name="index 7" w:semiHidden="1" w:unhideWhenUsed="1"/>
+    <w:lsdException w:name="index 8" w:semiHidden="1" w:unhideWhenUsed="1"/>
+    <w:lsdException w:name="index 9" w:semiHidden="1" w:unhideWhenUsed="1"/>
+    <w:lsdException w:name="toc 1" w:semiHidden="1" w:uiPriority="39" w:unhideWhenUsed="1"/>
+    <w:lsdException w:name="toc 2" w:semiHidden="1" w:uiPriority="39" w:unhideWhenUsed="1"/>
+    <w:lsdException w:name="toc 3" w:semiHidden="1" w:uiPriority="39" w:unhideWhenUsed="1"/>
+    <w:lsdException w:name="toc 4" w:semiHidden="1" w:uiPriority="39" w:unhideWhenUsed="1"/>
+    <w:lsdException w:name="toc 5" w:semiHidden="1" w:uiPriority="39" w:unhideWhenUsed="1"/>
+    <w:lsdException w:name="toc 6" w:semiHidden="1" w:uiPriority="39" w:unhideWhenUsed="1"/>
+    <w:lsdException w:name="toc 7" w:semiHidden="1" w:uiPriority="39" w:unhideWhenUsed="1"/>
+    <w:lsdException w:name="toc 8" w:semiHidden="1" w:uiPriority="39" w:unhideWhenUsed="1"/>
+    <w:lsdException w:name="toc 9" w:semiHidden="1" w:uiPriority="39" w:unhideWhenUsed="1"/>
+    <w:lsdException w:name="Normal Indent" w:semiHidden="1" w:unhideWhenUsed="1"/>
+    <w:lsdException w:name="footnote text" w:semiHidden="1" w:unhideWhenUsed="1"/>
+    <w:lsdException w:name="annotation text" w:semiHidden="1" w:unhideWhenUsed="1"/>
+    <w:lsdException w:name="header" w:semiHidden="1" w:unhideWhenUsed="1"/>
+    <w:lsdException w:name="footer" w:semiHidden="1" w:unhideWhenUsed="1"/>
+    <w:lsdException w:name="index heading" w:semiHidden="1" w:unhideWhenUsed="1"/>
+    <w:lsdException w:name="caption" w:semiHidden="1" w:uiPriority="35" w:unhideWhenUsed="1" w:qFormat="1"/>
+    <w:lsdException w:name="table of figures" w:semiHidden="1" w:unhideWhenUsed="1"/>
+    <w:lsdException w:name="envelope address" w:semiHidden="1" w:unhideWhenUsed="1"/>
+    <w:lsdException w:name="envelope return" w:semiHidden="1" w:unhideWhenUsed="1"/>
+    <w:lsdException w:name="footnote reference" w:semiHidden="1" w:unhideWhenUsed="1"/>
+    <w:lsdException w:name="annotation reference" w:semiHidden="1" w:unhideWhenUsed="1"/>
+    <w:lsdException w:name="line number" w:semiHidden="1" w:unhideWhenUsed="1"/>
+    <w:lsdException w:name="page number" w:semiHidden="1" w:unhideWhenUsed="1"/>
+    <w:lsdException w:name="endnote reference" w:semiHidden="1" w:unhideWhenUsed="1"/>
+    <w:lsdException w:name="endnote text" w:semiHidden="1" w:unhideWhenUsed="1"/>
+    <w:lsdException w:name="table of authorities" w:semiHidden="1" w:unhideWhenUsed="1"/>
+    <w:lsdException w:name="macro" w:semiHidden="1" w:unhideWhenUsed="1"/>
+    <w:lsdException w:name="toa heading" w:semiHidden="1" w:unhideWhenUsed="1"/>
+    <w:lsdException w:name="List" w:semiHidden="1" w:unhideWhenUsed="1"/>
+    <w:lsdException w:name="List Bullet" w:semiHidden="1" w:unhideWhenUsed="1"/>
+    <w:lsdException w:name="List Number" w:semiHidden="1" w:unhideWhenUsed="1"/>
+    <w:lsdException w:name="List 2" w:semiHidden="1" w:unhideWhenUsed="1"/>
+    <w:lsdException w:name="List 3" w:semiHidden="1" w:unhideWhenUsed="1"/>
+    <w:lsdException w:name="List 4" w:semiHidden="1" w:unhideWhenUsed="1"/>
+    <w:lsdException w:name="List 5" w:semiHidden="1" w:unhideWhenUsed="1"/>
+    <w:lsdException w:name="List Bullet 2" w:semiHidden="1" w:unhideWhenUsed="1"/>
+    <w:lsdException w:name="List Bullet 3" w:semiHidden="1" w:unhideWhenUsed="1"/>
+    <w:lsdException w:name="List Bullet 4" w:semiHidden="1" w:unhideWhenUsed="1"/>
+    <w:lsdException w:name="List Bullet 5" w:semiHidden="1" w:unhideWhenUsed="1"/>
+    <w:lsdException w:name="List Number 2" w:semiHidden="1" w:unhideWhenUsed="1"/>
+    <w:lsdException w:name="List Number 3" w:semiHidden="1" w:unhideWhenUsed="1"/>
+    <w:lsdException w:name="List Number 4" w:semiHidden="1" w:unhideWhenUsed="1"/>
+    <w:lsdException w:name="List Number 5" w:semiHidden="1" w:unhideWhenUsed="1"/>
+    <w:lsdException w:name="Title" w:uiPriority="10" w:qFormat="1"/>
+    <w:lsdException w:name="Closing" w:semiHidden="1" w:unhideWhenUsed="1"/>
+    <w:lsdException w:name="Signature" w:semiHidden="1" w:unhideWhenUsed="1"/>
+    <w:lsdException w:name="Default Paragraph Font" w:semiHidden="1" w:uiPriority="1" w:unhideWhenUsed="1"/>
+    <w:lsdException w:name="Body Text" w:semiHidden="1" w:unhideWhenUsed="1"/>
+    <w:lsdException w:name="Body Text Indent" w:semiHidden="1" w:unhideWhenUsed="1"/>
+    <w:lsdException w:name="List Continue" w:semiHidden="1" w:unhideWhenUsed="1"/>
+    <w:lsdException w:name="List Continue 2" w:semiHidden="1" w:unhideWhenUsed="1"/>
+    <w:lsdException w:name="List Continue 3" w:semiHidden="1" w:unhideWhenUsed="1"/>
+    <w:lsdException w:name="List Continue 4" w:semiHidden="1" w:unhideWhenUsed="1"/>
+    <w:lsdException w:name="List Continue 5" w:semiHidden="1" w:unhideWhenUsed="1"/>
+    <w:lsdException w:name="Message Header" w:semiHidden="1" w:unhideWhenUsed="1"/>
+    <w:lsdException w:name="Subtitle" w:uiPriority="11" w:qFormat="1"/>
+    <w:lsdException w:name="Salutation" w:semiHidden="1" w:unhideWhenUsed="1"/>
+    <w:lsdException w:name="Date" w:semiHidden="1" w:unhideWhenUsed="1"/>
+    <w:lsdException w:name="Body Text First Indent" w:semiHidden="1" w:unhideWhenUsed="1"/>
+    <w:lsdException w:name="Body Text First Indent 2" w:semiHidden="1" w:unhideWhenUsed="1"/>
+    <w:lsdException w:name="Note Heading" w:semiHidden="1" w:unhideWhenUsed="1"/>
+    <w:lsdException w:name="Body Text 2" w:semiHidden="1" w:unhideWhenUsed="1"/>
+    <w:lsdException w:name="Body Text 3" w:semiHidden="1" w:unhideWhenUsed="1"/>
+    <w:lsdException w:name="Body Text Indent 2" w:semiHidden="1" w:unhideWhenUsed="1"/>
+    <w:lsdException w:name="Body Text Indent 3" w:semiHidden="1" w:unhideWhenUsed="1"/>
+    <w:lsdException w:name="Block Text" w:semiHidden="1" w:unhideWhenUsed="1"/>
+    <w:lsdException w:name="Hyperlink" w:semiHidden="1" w:unhideWhenUsed="1"/>
+    <w:lsdException w:name="FollowedHyperlink" w:semiHidden="1" w:unhideWhenUsed="1"/>
+    <w:lsdException w:name="Strong" w:uiPriority="22" w:qFormat="1"/>
+    <w:lsdException w:name="Emphasis" w:uiPriority="20" w:qFormat="1"/>
+    <w:lsdException w:name="Document Map" w:semiHidden="1" w:unhideWhenUsed="1"/>
+    <w:lsdException w:name="Plain Text" w:semiHidden="1" w:unhideWhenUsed="1"/>
+    <w:lsdException w:name="E-mail Signature" w:semiHidden="1" w:unhideWhenUsed="1"/>
+    <w:lsdException w:name="HTML Top of Form" w:semiHidden="1" w:unhideWhenUsed="1"/>
+    <w:lsdException w:name="HTML Bottom of Form" w:semiHidden="1" w:unhideWhenUsed="1"/>
+    <w:lsdException w:name="Normal (Web)" w:semiHidden="1" w:unhideWhenUsed="1"/>
+    <w:lsdException w:name="HTML Acronym" w:semiHidden="1" w:unhideWhenUsed="1"/>
+    <w:lsdException w:name="HTML Address" w:semiHidden="1" w:unhideWhenUsed="1"/>
+    <w:lsdException w:name="HTML Cite" w:semiHidden="1" w:unhideWhenUsed="1"/>
+    <w:lsdException w:name="HTML Code" w:semiHidden="1" w:unhideWhenUsed="1"/>
+    <w:lsdException w:name="HTML Definition" w:semiHidden="1" w:unhideWhenUsed="1"/>
+    <w:lsdException w:name="HTML Keyboard" w:semiHidden="1" w:unhideWhenUsed="1"/>
+    <w:lsdException w:name="HTML Preformatted" w:semiHidden="1" w:unhideWhenUsed="1"/>
+    <w:lsdException w:name="HTML Sample" w:semiHidden="1" w:unhideWhenUsed="1"/>
+    <w:lsdException w:name="HTML Typewriter" w:semiHidden="1" w:unhideWhenUsed="1"/>
+    <w:lsdException w:name="HTML Variable" w:semiHidden="1" w:unhideWhenUsed="1"/>
+    <w:lsdException w:name="Normal Table" w:semiHidden="1" w:unhideWhenUsed="1"/>
+    <w:lsdException w:name="annotation subject" w:semiHidden="1" w:unhideWhenUsed="1"/>
+    <w:lsdException w:name="No List" w:semiHidden="1" w:unhideWhenUsed="1"/>
+    <w:lsdException w:name="Outline List 1" w:semiHidden="1" w:unhideWhenUsed="1"/>
+    <w:lsdException w:name="Outline List 2" w:semiHidden="1" w:unhideWhenUsed="1"/>
+    <w:lsdException w:name="Outline List 3" w:semiHidden="1" w:unhideWhenUsed="1"/>
+    <w:lsdException w:name="Table Simple 1" w:semiHidden="1" w:unhideWhenUsed="1"/>
+    <w:lsdException w:name="Table Simple 2" w:semiHidden="1" w:unhideWhenUsed="1"/>
+    <w:lsdException w:name="Table Simple 3" w:semiHidden="1" w:unhideWhenUsed="1"/>
+    <w:lsdException w:name="Table Classic 1" w:semiHidden="1" w:unhideWhenUsed="1"/>
+    <w:lsdException w:name="Table Classic 2" w:semiHidden="1" w:unhideWhenUsed="1"/>
+    <w:lsdException w:name="Table Classic 3" w:semiHidden="1" w:unhideWhenUsed="1"/>
+    <w:lsdException w:name="Table Classic 4" w:semiHidden="1" w:unhideWhenUsed="1"/>
+    <w:lsdException w:name="Table Colorful 1" w:semiHidden="1" w:unhideWhenUsed="1"/>
+    <w:lsdException w:name="Table Colorful 2" w:semiHidden="1" w:unhideWhenUsed="1"/>
+    <w:lsdException w:name="Table Colorful 3" w:semiHidden="1" w:unhideWhenUsed="1"/>
+    <w:lsdException w:name="Table Columns 1" w:semiHidden="1" w:unhideWhenUsed="1"/>
+    <w:lsdException w:name="Table Columns 2" w:semiHidden="1" w:unhideWhenUsed="1"/>
+    <w:lsdException w:name="Table Columns 3" w:semiHidden="1" w:unhideWhenUsed="1"/>
+    <w:lsdException w:name="Table Columns 4" w:semiHidden="1" w:unhideWhenUsed="1"/>
+    <w:lsdException w:name="Table Columns 5" w:semiHidden="1" w:unhideWhenUsed="1"/>
+    <w:lsdException w:name="Table Grid 1" w:semiHidden="1" w:unhideWhenUsed="1"/>
+    <w:lsdException w:name="Table Grid 2" w:semiHidden="1" w:unhideWhenUsed="1"/>
+    <w:lsdException w:name="Table Grid 3" w:semiHidden="1" w:unhideWhenUsed="1"/>
+    <w:lsdException w:name="Table Grid 4" w:semiHidden="1" w:unhideWhenUsed="1"/>
+    <w:lsdException w:name="Table Grid 5" w:semiHidden="1" w:unhideWhenUsed="1"/>
+    <w:lsdException w:name="Table Grid 6" w:semiHidden="1" w:unhideWhenUsed="1"/>
+    <w:lsdException w:name="Table Grid 7" w:semiHidden="1" w:unhideWhenUsed="1"/>
+    <w:lsdException w:name="Table Grid 8" w:semiHidden="1" w:unhideWhenUsed="1"/>
+    <w:lsdException w:name="Table List 1" w:semiHidden="1" w:unhideWhenUsed="1"/>
+    <w:lsdException w:name="Table List 2" w:semiHidden="1" w:unhideWhenUsed="1"/>
+    <w:lsdException w:name="Table List 3" w:semiHidden="1" w:unhideWhenUsed="1"/>
+    <w:lsdException w:name="Table List 4" w:semiHidden="1" w:unhideWhenUsed="1"/>
+    <w:lsdException w:name="Table List 5" w:semiHidden="1" w:unhideWhenUsed="1"/>
+    <w:lsdException w:name="Table List 6" w:semiHidden="1" w:unhideWhenUsed="1"/>
+    <w:lsdException w:name="Table List 7" w:semiHidden="1" w:unhideWhenUsed="1"/>
+    <w:lsdException w:name="Table List 8" w:semiHidden="1" w:unhideWhenUsed="1"/>
+    <w:lsdException w:name="Table 3D effects 1" w:semiHidden="1" w:unhideWhenUsed="1"/>
+    <w:lsdException w:name="Table 3D effects 2" w:semiHidden="1" w:unhideWhenUsed="1"/>
+    <w:lsdException w:name="Table 3D effects 3" w:semiHidden="1" w:unhideWhenUsed="1"/>
+    <w:lsdException w:name="Table Contemporary" w:semiHidden="1" w:unhideWhenUsed="1"/>
+    <w:lsdException w:name="Table Elegant" w:semiHidden="1" w:unhideWhenUsed="1"/>
+    <w:lsdException w:name="Table Professional" w:semiHidden="1" w:unhideWhenUsed="1"/>
+    <w:lsdException w:name="Table Subtle 1" w:semiHidden="1" w:unhideWhenUsed="1"/>
+    <w:lsdException w:name="Table Subtle 2" w:semiHidden="1" w:unhideWhenUsed="1"/>
+    <w:lsdException w:name="Table Web 1" w:semiHidden="1" w:unhideWhenUsed="1"/>
+    <w:lsdException w:name="Table Web 2" w:semiHidden="1" w:unhideWhenUsed="1"/>
+    <w:lsdException w:name="Table Web 3" w:semiHidden="1" w:unhideWhenUsed="1"/>
+    <w:lsdException w:name="Balloon Text" w:semiHidden="1" w:unhideWhenUsed="1"/>
+    <w:lsdException w:name="Table Grid" w:semiHidden="1" w:uiPriority="59" w:unhideWhenUsed="1"/>
+    <w:lsdException w:name="Table Theme" w:semiHidden="1" w:unhideWhenUsed="1"/>
+    <w:lsdException w:name="Placeholder Text" w:semiHidden="1"/>
+    <w:lsdException w:name="No Spacing" w:uiPriority="1" w:qFormat="1"/>
+    <w:lsdException w:name="Light Shading" w:uiPriority="60"/>
+    <w:lsdException w:name="Light List" w:uiPriority="61"/>
+    <w:lsdException w:name="Light Grid" w:uiPriority="62"/>
+    <w:lsdException w:name="Medium Shading 1" w:uiPriority="63"/>
+    <w:lsdException w:name="Medium Shading 2" w:uiPriority="64"/>
+    <w:lsdException w:name="Medium List 1" w:uiPriority="65"/>
+    <w:lsdException w:name="Medium List 2" w:uiPriority="66"/>
+    <w:lsdException w:name="Medium Grid 1" w:uiPriority="67"/>
+    <w:lsdException w:name="Medium Grid 2" w:uiPriority="68"/>
+    <w:lsdException w:name="Medium Grid 3" w:uiPriority="69"/>
+    <w:lsdException w:name="Dark List" w:uiPriority="70"/>
+    <w:lsdException w:name="Colorful Shading" w:uiPriority="71"/>
+    <w:lsdException w:name="Colorful List" w:uiPriority="72"/>
+    <w:lsdException w:name="Colorful Grid" w:uiPriority="73"/>
+    <w:lsdException w:name="Light Shading Accent 1" w:uiPriority="60"/>
+    <w:lsdException w:name="Light List Accent 1" w:uiPriority="61"/>
+    <w:lsdException w:name="Light Grid Accent 1" w:uiPriority="62"/>
+    <w:lsdException w:name="Medium Shading 1 Accent 1" w:uiPriority="63"/>
+    <w:lsdException w:name="Medium Shading 2 Accent 1" w:uiPriority="64"/>
+    <w:lsdException w:name="Medium List 1 Accent 1" w:uiPriority="65"/>
+    <w:lsdException w:name="Revision" w:semiHidden="1"/>
+    <w:lsdException w:name="List Paragraph" w:uiPriority="34" w:qFormat="1"/>
+    <w:lsdException w:name="Quote" w:uiPriority="29" w:qFormat="1"/>
+    <w:lsdException w:name="Intense Quote" w:uiPriority="30" w:qFormat="1"/>
+    <w:lsdException w:name="Medium List 2 Accent 1" w:uiPriority="66"/>
+    <w:lsdException w:name="Medium Grid 1 Accent 1" w:uiPriority="67"/>
+    <w:lsdException w:name="Medium Grid 2 Accent 1" w:uiPriority="68"/>
+    <w:lsdException w:name="Medium Grid 3 Accent 1" w:uiPriority="69"/>
+    <w:lsdException w:name="Dark List Accent 1" w:uiPriority="70"/>
+    <w:lsdException w:name="Colorful Shading Accent 1" w:uiPriority="71"/>
+    <w:lsdException w:name="Colorful List Accent 1" w:uiPriority="72"/>
+    <w:lsdException w:name="Colorful Grid Accent 1" w:uiPriority="73"/>
+    <w:lsdException w:name="Light Shading Accent 2" w:uiPriority="60"/>
+    <w:lsdException w:name="Light List Accent 2" w:uiPriority="61"/>
+    <w:lsdException w:name="Light Grid Accent 2" w:uiPriority="62"/>
+    <w:lsdException w:name="Medium Shading 1 Accent 2" w:uiPriority="63"/>
+    <w:lsdException w:name="Medium Shading 2 Accent 2" w:uiPriority="64"/>
+    <w:lsdException w:name="Medium List 1 Accent 2" w:uiPriority="65"/>
+    <w:lsdException w:name="Medium List 2 Accent 2" w:uiPriority="66"/>
+    <w:lsdException w:name="Medium Grid 1 Accent 2" w:uiPriority="67"/>
+    <w:lsdException w:name="Medium Grid 2 Accent 2" w:uiPriority="68"/>
+    <w:lsdException w:name="Medium Grid 3 Accent 2" w:uiPriority="69"/>
+    <w:lsdException w:name="Dark List Accent 2" w:uiPriority="70"/>
+    <w:lsdException w:name="Colorful Shading Accent 2" w:uiPriority="71"/>
+    <w:lsdException w:name="Colorful List Accent 2" w:uiPriority="72"/>
+    <w:lsdException w:name="Colorful Grid Accent 2" w:uiPriority="73"/>
+    <w:lsdException w:name="Light Shading Accent 3" w:uiPriority="60"/>
+    <w:lsdException w:name="Light List Accent 3" w:uiPriority="61"/>
+    <w:lsdException w:name="Light Grid Accent 3" w:uiPriority="62"/>
+    <w:lsdException w:name="Medium Shading 1 Accent 3" w:uiPriority="63"/>
+    <w:lsdException w:name="Medium Shading 2 Accent 3" w:uiPriority="64"/>
+    <w:lsdException w:name="Medium List 1 Accent 3" w:uiPriority="65"/>
+    <w:lsdException w:name="Medium List 2 Accent 3" w:uiPriority="66"/>
+    <w:lsdException w:name="Medium Grid 1 Accent 3" w:uiPriority="67"/>
+    <w:lsdException w:name="Medium Grid 2 Accent 3" w:uiPriority="68"/>
+    <w:lsdException w:name="Medium Grid 3 Accent 3" w:uiPriority="69"/>
+    <w:lsdException w:name="Dark List Accent 3" w:uiPriority="70"/>
+    <w:lsdException w:name="Colorful Shading Accent 3" w:uiPriority="71"/>
+    <w:lsdException w:name="Colorful List Accent 3" w:uiPriority="72"/>
+    <w:lsdException w:name="Colorful Grid Accent 3" w:uiPriority="73"/>
+    <w:lsdException w:name="Light Shading Accent 4" w:uiPriority="60"/>
+    <w:lsdException w:name="Light List Accent 4" w:uiPriority="61"/>
+    <w:lsdException w:name="Light Grid Accent 4" w:uiPriority="62"/>
+    <w:lsdException w:name="Medium Shading 1 Accent 4" w:uiPriority="63"/>
+    <w:lsdException w:name="Medium Shading 2 Accent 4" w:uiPriority="64"/>
+    <w:lsdException w:name="Medium List 1 Accent 4" w:uiPriority="65"/>
+    <w:lsdException w:name="Medium List 2 Accent 4" w:uiPriority="66"/>
+    <w:lsdException w:name="Medium Grid 1 Accent 4" w:uiPriority="67"/>
+    <w:lsdException w:name="Medium Grid 2 Accent 4" w:uiPriority="68"/>
+    <w:lsdException w:name="Medium Grid 3 Accent 4" w:uiPriority="69"/>
+    <w:lsdException w:name="Dark List Accent 4" w:uiPriority="70"/>
+    <w:lsdException w:name="Colorful Shading Accent 4" w:uiPriority="71"/>
+    <w:lsdException w:name="Colorful List Accent 4" w:uiPriority="72"/>
+    <w:lsdException w:name="Colorful Grid Accent 4" w:uiPriority="73"/>
+    <w:lsdException w:name="Light Shading Accent 5" w:uiPriority="60"/>
+    <w:lsdException w:name="Light List Accent 5" w:uiPriority="61"/>
+    <w:lsdException w:name="Light Grid Accent 5" w:uiPriority="62"/>
+    <w:lsdException w:name="Medium Shading 1 Accent 5" w:uiPriority="63"/>
+    <w:lsdException w:name="Medium Shading 2 Accent 5" w:uiPriority="64"/>
+    <w:lsdException w:name="Medium List 1 Accent 5" w:uiPriority="65"/>
+    <w:lsdException w:name="Medium List 2 Accent 5" w:uiPriority="66"/>
+    <w:lsdException w:name="Medium Grid 1 Accent 5" w:uiPriority="67"/>
+    <w:lsdException w:name="Medium Grid 2 Accent 5" w:uiPriority="68"/>
+    <w:lsdException w:name="Medium Grid 3 Accent 5" w:uiPriority="69"/>
+    <w:lsdException w:name="Dark List Accent 5" w:uiPriority="70"/>
+    <w:lsdException w:name="Colorful Shading Accent 5" w:uiPriority="71"/>
+    <w:lsdException w:name="Colorful List Accent 5" w:uiPriority="72"/>
+    <w:lsdException w:name="Colorful Grid Accent 5" w:uiPriority="73"/>
+    <w:lsdException w:name="Light Shading Accent 6" w:uiPriority="60"/>
+    <w:lsdException w:name="Light List Accent 6" w:uiPriority="61"/>
+    <w:lsdException w:name="Light Grid Accent 6" w:uiPriority="62"/>
+    <w:lsdException w:name="Medium Shading 1 Accent 6" w:uiPriority="63"/>
+    <w:lsdException w:name="Medium Shading 2 Accent 6" w:uiPriority="64"/>
+    <w:lsdException w:name="Medium List 1 Accent 6" w:uiPriority="65"/>
+    <w:lsdException w:name="Medium List 2 Accent 6" w:uiPriority="66"/>
+    <w:lsdException w:name="Medium Grid 1 Accent 6" w:uiPriority="67"/>
+    <w:lsdException w:name="Medium Grid 2 Accent 6" w:uiPriority="68"/>
+    <w:lsdException w:name="Medium Grid 3 Accent 6" w:uiPriority="69"/>
+    <w:lsdException w:name="Dark List Accent 6" w:uiPriority="70"/>
+    <w:lsdException w:name="Colorful Shading Accent 6" w:uiPriority="71"/>
+    <w:lsdException w:name="Colorful List Accent 6" w:uiPriority="72"/>
+    <w:lsdException w:name="Colorful Grid Accent 6" w:uiPriority="73"/>
+    <w:lsdException w:name="Subtle Emphasis" w:uiPriority="19" w:qFormat="1"/>
+    <w:lsdException w:name="Intense Emphasis" w:uiPriority="21" w:qFormat="1"/>
+    <w:lsdException w:name="Subtle Reference" w:uiPriority="31" w:qFormat="1"/>
+    <w:lsdException w:name="Intense Reference" w:uiPriority="32" w:qFormat="1"/>
+    <w:lsdException w:name="Book Title" w:uiPriority="33" w:qFormat="1"/>
+    <w:lsdException w:name="Bibliography" w:semiHidden="1" w:uiPriority="37" w:unhideWhenUsed="1"/>
+    <w:lsdException w:name="TOC Heading" w:semiHidden="1" w:uiPriority="39" w:unhideWhenUsed="1" w:qFormat="1"/>
+    <w:lsdException w:name="Plain Table 1" w:uiPriority="41"/>
+    <w:lsdException w:name="Plain Table 2" w:uiPriority="42"/>
+    <w:lsdException w:name="Plain Table 3" w:uiPriority="43"/>
+    <w:lsdException w:name="Plain Table 4" w:uiPriority="44"/>
+    <w:lsdException w:name="Plain Table 5" w:uiPriority="45"/>
+    <w:lsdException w:name="Grid Table Light" w:uiPriority="40"/>
+    <w:lsdException w:name="Grid Table 1 Light" w:uiPriority="46"/>
+    <w:lsdException w:name="Grid Table 2" w:uiPriority="47"/>
+    <w:lsdException w:name="Grid Table 3" w:uiPriority="48"/>
+    <w:lsdException w:name="Grid Table 4" w:uiPriority="49"/>
+    <w:lsdException w:name="Grid Table 5 Dark" w:uiPriority="50"/>
+    <w:lsdException w:name="Grid Table 6 Colorful" w:uiPriority="51"/>
+    <w:lsdException w:name="Grid Table 7 Colorful" w:uiPriority="52"/>
+    <w:lsdException w:name="Grid Table 1 Light Accent 1" w:uiPriority="46"/>
+    <w:lsdException w:name="Grid Table 2 Accent 1" w:uiPriority="47"/>
+    <w:lsdException w:name="Grid Table 3 Accent 1" w:uiPriority="48"/>
+    <w:lsdException w:name="Grid Table 4 Accent 1" w:uiPriority="49"/>
+    <w:lsdException w:name="Grid Table 5 Dark Accent 1" w:uiPriority="50"/>
+    <w:lsdException w:name="Grid Table 6 Colorful Accent 1" w:uiPriority="51"/>
+    <w:lsdException w:name="Grid Table 7 Colorful Accent 1" w:uiPriority="52"/>
+    <w:lsdException w:name="Grid Table 1 Light Accent 2" w:uiPriority="46"/>
+    <w:lsdException w:name="Grid Table 2 Accent 2" w:uiPriority="47"/>
+    <w:lsdException w:name="Grid Table 3 Accent 2" w:uiPriority="48"/>
+    <w:lsdException w:name="Grid Table 4 Accent 2" w:uiPriority="49"/>
+    <w:lsdException w:name="Grid Table 5 Dark Accent 2" w:uiPriority="50"/>
+    <w:lsdException w:name="Grid Table 6 Colorful Accent 2" w:uiPriority="51"/>
+    <w:lsdException w:name="Grid Table 7 Colorful Accent 2" w:uiPriority="52"/>
+    <w:lsdException w:name="Grid Table 1 Light Accent 3" w:uiPriority="46"/>
+    <w:lsdException w:name="Grid Table 2 Accent 3" w:uiPriority="47"/>
+    <w:lsdException w:name="Grid Table 3 Accent 3" w:uiPriority="48"/>
+    <w:lsdException w:name="Grid Table 4 Accent 3" w:uiPriority="49"/>
+    <w:lsdException w:name="Grid Table 5 Dark Accent 3" w:uiPriority="50"/>
+    <w:lsdException w:name="Grid Table 6 Colorful Accent 3" w:uiPriority="51"/>
+    <w:lsdException w:name="Grid Table 7 Colorful Accent 3" w:uiPriority="52"/>
+    <w:lsdException w:name="Grid Table 1 Light Accent 4" w:uiPriority="46"/>
+    <w:lsdException w:name="Grid Table 2 Accent 4" w:uiPriority="47"/>
+    <w:lsdException w:name="Grid Table 3 Accent 4" w:uiPriority="48"/>
+    <w:lsdException w:name="Grid Table 4 Accent 4" w:uiPriority="49"/>
+    <w:lsdException w:name="Grid Table 5 Dark Accent 4" w:uiPriority="50"/>
+    <w:lsdException w:name="Grid Table 6 Colorful Accent 4" w:uiPriority="51"/>
+    <w:lsdException w:name="Grid Table 7 Colorful Accent 4" w:uiPriority="52"/>
+    <w:lsdException w:name="Grid Table 1 Light Accent 5" w:uiPriority="46"/>
+    <w:lsdException w:name="Grid Table 2 Accent 5" w:uiPriority="47"/>
+    <w:lsdException w:name="Grid Table 3 Accent 5" w:uiPriority="48"/>
+    <w:lsdException w:name="Grid Table 4 Accent 5" w:uiPriority="49"/>
+    <w:lsdException w:name="Grid Table 5 Dark Accent 5" w:uiPriority="50"/>
+    <w:lsdException w:name="Grid Table 6 Colorful Accent 5" w:uiPriority="51"/>
+    <w:lsdException w:name="Grid Table 7 Colorful Accent 5" w:uiPriority="52"/>
+    <w:lsdException w:name="Grid Table 1 Light Accent 6" w:uiPriority="46"/>
+    <w:lsdException w:name="Grid Table 2 Accent 6" w:uiPriority="47"/>
+    <w:lsdException w:name="Grid Table 3 Accent 6" w:uiPriority="48"/>
+    <w:lsdException w:name="Grid Table 4 Accent 6" w:uiPriority="49"/>
+    <w:lsdException w:name="Grid Table 5 Dark Accent 6" w:uiPriority="50"/>
+    <w:lsdException w:name="Grid Table 6 Colorful Accent 6" w:uiPriority="51"/>
+    <w:lsdException w:name="Grid Table 7 Colorful Accent 6" w:uiPriority="52"/>
+    <w:lsdException w:name="List Table 1 Light" w:uiPriority="46"/>
+    <w:lsdException w:name="List Table 2" w:uiPriority="47"/>
+    <w:lsdException w:name="List Table 3" w:uiPriority="48"/>
+    <w:lsdException w:name="List Table 4" w:uiPriority="49"/>
+    <w:lsdException w:name="List Table 5 Dark" w:uiPriority="50"/>
+    <w:lsdException w:name="List Table 6 Colorful" w:uiPriority="51"/>
+    <w:lsdException w:name="List Table 7 Colorful" w:uiPriority="52"/>
+    <w:lsdException w:name="List Table 1 Light Accent 1" w:uiPriority="46"/>
+    <w:lsdException w:name="List Table 2 Accent 1" w:uiPriority="47"/>
+    <w:lsdException w:name="List Table 3 Accent 1" w:uiPriority="48"/>
+    <w:lsdException w:name="List Table 4 Accent 1" w:uiPriority="49"/>
+    <w:lsdException w:name="List Table 5 Dark Accent 1" w:uiPriority="50"/>
+    <w:lsdException w:name="List Table 6 Colorful Accent 1" w:uiPriority="51"/>
+    <w:lsdException w:name="List Table 7 Colorful Accent 1" w:uiPriority="52"/>
+    <w:lsdException w:name="List Table 1 Light Accent 2" w:uiPriority="46"/>
+    <w:lsdException w:name="List Table 2 Accent 2" w:uiPriority="47"/>
+    <w:lsdException w:name="List Table 3 Accent 2" w:uiPriority="48"/>
+    <w:lsdException w:name="List Table 4 Accent 2" w:uiPriority="49"/>
+    <w:lsdException w:name="List Table 5 Dark Accent 2" w:uiPriority="50"/>
+    <w:lsdException w:name="List Table 6 Colorful Accent 2" w:uiPriority="51"/>
+    <w:lsdException w:name="List Table 7 Colorful Accent 2" w:uiPriority="52"/>
+    <w:lsdException w:name="List Table 1 Light Accent 3" w:uiPriority="46"/>
+    <w:lsdException w:name="List Table 2 Accent 3" w:uiPriority="47"/>
+    <w:lsdException w:name="List Table 3 Accent 3" w:uiPriority="48"/>
+    <w:lsdException w:name="List Table 4 Accent 3" w:uiPriority="49"/>
+    <w:lsdException w:name="List Table 5 Dark Accent 3" w:uiPriority="50"/>
+    <w:lsdException w:name="List Table 6 Colorful Accent 3" w:uiPriority="51"/>
+    <w:lsdException w:name="List Table 7 Colorful Accent 3" w:uiPriority="52"/>
+    <w:lsdException w:name="List Table 1 Light Accent 4" w:uiPriority="46"/>
+    <w:lsdException w:name="List Table 2 Accent 4" w:uiPriority="47"/>
+    <w:lsdException w:name="List Table 3 Accent 4" w:uiPriority="48"/>
+    <w:lsdException w:name="List Table 4 Accent 4" w:uiPriority="49"/>
+    <w:lsdException w:name="List Table 5 Dark Accent 4" w:uiPriority="50"/>
+    <w:lsdException w:name="List Table 6 Colorful Accent 4" w:uiPriority="51"/>
+    <w:lsdException w:name="List Table 7 Colorful Accent 4" w:uiPriority="52"/>
+    <w:lsdException w:name="List Table 1 Light Accent 5" w:uiPriority="46"/>
+    <w:lsdException w:name="List Table 2 Accent 5" w:uiPriority="47"/>
+    <w:lsdException w:name="List Table 3 Accent 5" w:uiPriority="48"/>
+    <w:lsdException w:name="List Table 4 Accent 5" w:uiPriority="49"/>
+    <w:lsdException w:name="List Table 5 Dark Accent 5" w:uiPriority="50"/>
+    <w:lsdException w:name="List Table 6 Colorful Accent 5" w:uiPriority="51"/>
+    <w:lsdException w:name="List Table 7 Colorful Accent 5" w:uiPriority="52"/>
+    <w:lsdException w:name="List Table 1 Light Accent 6" w:uiPriority="46"/>
+    <w:lsdException w:name="List Table 2 Accent 6" w:uiPriority="47"/>
+    <w:lsdException w:name="List Table 3 Accent 6" w:uiPriority="48"/>
+    <w:lsdException w:name="List Table 4 Accent 6" w:uiPriority="49"/>
+    <w:lsdException w:name="List Table 5 Dark Accent 6" w:uiPriority="50"/>
+    <w:lsdException w:name="List Table 6 Colorful Accent 6" w:uiPriority="51"/>
+    <w:lsdException w:name="List Table 7 Colorful Accent 6" w:uiPriority="52"/>
+    <w:lsdException w:name="Mention" w:semiHidden="1" w:unhideWhenUsed="1"/>
+    <w:lsdException w:name="Smart Hyperlink" w:semiHidden="1" w:unhideWhenUsed="1"/>
+    <w:lsdException w:name="Hashtag" w:semiHidden="1" w:unhideWhenUsed="1"/>
   </w:latentStyles>
   <w:style w:type="paragraph" w:default="1" w:styleId="Normal">
     <w:name w:val="Normal"/>

</xml_diff>